<commit_message>
tambah potongan code list persembahan
</commit_message>
<xml_diff>
--- a/DOKUMENTASI/BAB 5/BAB V.docx
+++ b/DOKUMENTASI/BAB 5/BAB V.docx
@@ -8007,7 +8007,25 @@
           <w:sz w:val="24"/>
           <w:szCs w:val="24"/>
         </w:rPr>
-        <w:t xml:space="preserve"> pusat </w:t>
+        <w:t xml:space="preserve"> </w:t>
+      </w:r>
+      <w:proofErr w:type="spellStart"/>
+      <w:r>
+        <w:rPr>
+          <w:rFonts w:ascii="Times New Roman" w:eastAsia="Times New Roman" w:hAnsi="Times New Roman" w:cs="Times New Roman"/>
+          <w:sz w:val="24"/>
+          <w:szCs w:val="24"/>
+        </w:rPr>
+        <w:t>pusat</w:t>
+      </w:r>
+      <w:proofErr w:type="spellEnd"/>
+      <w:r>
+        <w:rPr>
+          <w:rFonts w:ascii="Times New Roman" w:eastAsia="Times New Roman" w:hAnsi="Times New Roman" w:cs="Times New Roman"/>
+          <w:sz w:val="24"/>
+          <w:szCs w:val="24"/>
+        </w:rPr>
+        <w:t xml:space="preserve"> </w:t>
       </w:r>
       <w:proofErr w:type="spellStart"/>
       <w:r>
@@ -11429,79 +11447,29 @@
           <w:szCs w:val="24"/>
           <w:lang w:val="en-US"/>
         </w:rPr>
-        <w:t>Gambar 5.</w:t>
-      </w:r>
-      <w:r>
-        <w:rPr>
-          <w:rFonts w:ascii="Times New Roman" w:hAnsi="Times New Roman" w:cs="Times New Roman"/>
-          <w:b/>
-          <w:sz w:val="24"/>
-          <w:szCs w:val="24"/>
-          <w:lang w:val="en-US"/>
-        </w:rPr>
-        <w:t>10</w:t>
-      </w:r>
-      <w:r>
-        <w:rPr>
-          <w:rFonts w:ascii="Times New Roman" w:hAnsi="Times New Roman" w:cs="Times New Roman"/>
-          <w:b/>
-          <w:sz w:val="24"/>
-          <w:szCs w:val="24"/>
-          <w:lang w:val="en-US"/>
-        </w:rPr>
-        <w:t xml:space="preserve"> </w:t>
-      </w:r>
-      <w:proofErr w:type="spellStart"/>
-      <w:r>
-        <w:rPr>
-          <w:rFonts w:ascii="Times New Roman" w:hAnsi="Times New Roman" w:cs="Times New Roman"/>
-          <w:b/>
-          <w:sz w:val="24"/>
-          <w:szCs w:val="24"/>
-          <w:lang w:val="en-US"/>
-        </w:rPr>
-        <w:t>H</w:t>
-      </w:r>
-      <w:r>
-        <w:rPr>
-          <w:rFonts w:ascii="Times New Roman" w:hAnsi="Times New Roman" w:cs="Times New Roman"/>
-          <w:b/>
-          <w:sz w:val="24"/>
-          <w:szCs w:val="24"/>
-          <w:lang w:val="en-US"/>
-        </w:rPr>
-        <w:t>alaman</w:t>
-      </w:r>
-      <w:proofErr w:type="spellEnd"/>
-      <w:r>
-        <w:rPr>
-          <w:rFonts w:ascii="Times New Roman" w:hAnsi="Times New Roman" w:cs="Times New Roman"/>
-          <w:b/>
-          <w:sz w:val="24"/>
-          <w:szCs w:val="24"/>
-          <w:lang w:val="en-US"/>
-        </w:rPr>
-        <w:t xml:space="preserve"> </w:t>
-      </w:r>
-      <w:r>
-        <w:rPr>
-          <w:rFonts w:ascii="Times New Roman" w:hAnsi="Times New Roman" w:cs="Times New Roman"/>
-          <w:b/>
-          <w:sz w:val="24"/>
-          <w:szCs w:val="24"/>
-          <w:lang w:val="en-US"/>
-        </w:rPr>
-        <w:t>edit</w:t>
-      </w:r>
-      <w:r>
-        <w:rPr>
-          <w:rFonts w:ascii="Times New Roman" w:hAnsi="Times New Roman" w:cs="Times New Roman"/>
-          <w:b/>
-          <w:sz w:val="24"/>
-          <w:szCs w:val="24"/>
-          <w:lang w:val="en-US"/>
-        </w:rPr>
-        <w:t xml:space="preserve"> </w:t>
+        <w:t xml:space="preserve">Gambar 5.10 </w:t>
+      </w:r>
+      <w:proofErr w:type="spellStart"/>
+      <w:r>
+        <w:rPr>
+          <w:rFonts w:ascii="Times New Roman" w:hAnsi="Times New Roman" w:cs="Times New Roman"/>
+          <w:b/>
+          <w:sz w:val="24"/>
+          <w:szCs w:val="24"/>
+          <w:lang w:val="en-US"/>
+        </w:rPr>
+        <w:t>Halaman</w:t>
+      </w:r>
+      <w:proofErr w:type="spellEnd"/>
+      <w:r>
+        <w:rPr>
+          <w:rFonts w:ascii="Times New Roman" w:hAnsi="Times New Roman" w:cs="Times New Roman"/>
+          <w:b/>
+          <w:sz w:val="24"/>
+          <w:szCs w:val="24"/>
+          <w:lang w:val="en-US"/>
+        </w:rPr>
+        <w:t xml:space="preserve"> edit </w:t>
       </w:r>
       <w:proofErr w:type="spellStart"/>
       <w:r>
@@ -16132,27 +16100,7 @@
           <w:szCs w:val="24"/>
           <w:lang w:val="en-US"/>
         </w:rPr>
-        <w:t>Gambar 5.1</w:t>
-      </w:r>
-      <w:r>
-        <w:rPr>
-          <w:rFonts w:ascii="Times New Roman" w:hAnsi="Times New Roman" w:cs="Times New Roman"/>
-          <w:b/>
-          <w:sz w:val="24"/>
-          <w:szCs w:val="24"/>
-          <w:lang w:val="en-US"/>
-        </w:rPr>
-        <w:t>4</w:t>
-      </w:r>
-      <w:r>
-        <w:rPr>
-          <w:rFonts w:ascii="Times New Roman" w:hAnsi="Times New Roman" w:cs="Times New Roman"/>
-          <w:b/>
-          <w:sz w:val="24"/>
-          <w:szCs w:val="24"/>
-          <w:lang w:val="en-US"/>
-        </w:rPr>
-        <w:t xml:space="preserve"> </w:t>
+        <w:t xml:space="preserve">Gambar 5.14 </w:t>
       </w:r>
       <w:proofErr w:type="spellStart"/>
       <w:r>
@@ -16174,27 +16122,7 @@
           <w:szCs w:val="24"/>
           <w:lang w:val="en-US"/>
         </w:rPr>
-        <w:t xml:space="preserve"> </w:t>
-      </w:r>
-      <w:r>
-        <w:rPr>
-          <w:rFonts w:ascii="Times New Roman" w:hAnsi="Times New Roman" w:cs="Times New Roman"/>
-          <w:b/>
-          <w:sz w:val="24"/>
-          <w:szCs w:val="24"/>
-          <w:lang w:val="en-US"/>
-        </w:rPr>
-        <w:t>list</w:t>
-      </w:r>
-      <w:r>
-        <w:rPr>
-          <w:rFonts w:ascii="Times New Roman" w:hAnsi="Times New Roman" w:cs="Times New Roman"/>
-          <w:b/>
-          <w:sz w:val="24"/>
-          <w:szCs w:val="24"/>
-          <w:lang w:val="en-US"/>
-        </w:rPr>
-        <w:t xml:space="preserve"> </w:t>
+        <w:t xml:space="preserve"> list </w:t>
       </w:r>
       <w:proofErr w:type="spellStart"/>
       <w:r>
@@ -17594,27 +17522,7 @@
           <w:szCs w:val="24"/>
           <w:lang w:val="en-US"/>
         </w:rPr>
-        <w:t>Gambar 5.1</w:t>
-      </w:r>
-      <w:r>
-        <w:rPr>
-          <w:rFonts w:ascii="Times New Roman" w:hAnsi="Times New Roman" w:cs="Times New Roman"/>
-          <w:b/>
-          <w:sz w:val="24"/>
-          <w:szCs w:val="24"/>
-          <w:lang w:val="en-US"/>
-        </w:rPr>
-        <w:t>5</w:t>
-      </w:r>
-      <w:r>
-        <w:rPr>
-          <w:rFonts w:ascii="Times New Roman" w:hAnsi="Times New Roman" w:cs="Times New Roman"/>
-          <w:b/>
-          <w:sz w:val="24"/>
-          <w:szCs w:val="24"/>
-          <w:lang w:val="en-US"/>
-        </w:rPr>
-        <w:t xml:space="preserve"> </w:t>
+        <w:t xml:space="preserve">Gambar 5.15 </w:t>
       </w:r>
       <w:proofErr w:type="spellStart"/>
       <w:r>
@@ -17636,27 +17544,7 @@
           <w:szCs w:val="24"/>
           <w:lang w:val="en-US"/>
         </w:rPr>
-        <w:t xml:space="preserve"> </w:t>
-      </w:r>
-      <w:r>
-        <w:rPr>
-          <w:rFonts w:ascii="Times New Roman" w:hAnsi="Times New Roman" w:cs="Times New Roman"/>
-          <w:b/>
-          <w:sz w:val="24"/>
-          <w:szCs w:val="24"/>
-          <w:lang w:val="en-US"/>
-        </w:rPr>
-        <w:t>create</w:t>
-      </w:r>
-      <w:r>
-        <w:rPr>
-          <w:rFonts w:ascii="Times New Roman" w:hAnsi="Times New Roman" w:cs="Times New Roman"/>
-          <w:b/>
-          <w:sz w:val="24"/>
-          <w:szCs w:val="24"/>
-          <w:lang w:val="en-US"/>
-        </w:rPr>
-        <w:t xml:space="preserve"> </w:t>
+        <w:t xml:space="preserve"> create </w:t>
       </w:r>
       <w:proofErr w:type="spellStart"/>
       <w:r>
@@ -20752,23 +20640,7 @@
           <w:sz w:val="24"/>
           <w:szCs w:val="24"/>
         </w:rPr>
-        <w:t xml:space="preserve"> </w:t>
-      </w:r>
-      <w:r>
-        <w:rPr>
-          <w:rFonts w:ascii="Times New Roman" w:hAnsi="Times New Roman" w:cs="Times New Roman"/>
-          <w:sz w:val="24"/>
-          <w:szCs w:val="24"/>
-        </w:rPr>
-        <w:t>5</w:t>
-      </w:r>
-      <w:r>
-        <w:rPr>
-          <w:rFonts w:ascii="Times New Roman" w:hAnsi="Times New Roman" w:cs="Times New Roman"/>
-          <w:sz w:val="24"/>
-          <w:szCs w:val="24"/>
-        </w:rPr>
-        <w:t>.18</w:t>
+        <w:t xml:space="preserve"> 5.18</w:t>
       </w:r>
       <w:r>
         <w:rPr>
@@ -26126,8 +25998,9 @@
           <w:szCs w:val="28"/>
           <w:lang w:val="en-US"/>
         </w:rPr>
-        <w:t>Gambar 5.2</w:t>
-      </w:r>
+        <w:t xml:space="preserve">Gambar 5.22 </w:t>
+      </w:r>
+      <w:proofErr w:type="spellStart"/>
       <w:r>
         <w:rPr>
           <w:rFonts w:ascii="Times New Roman" w:hAnsi="Times New Roman" w:cs="Times New Roman"/>
@@ -26136,8 +26009,9 @@
           <w:szCs w:val="28"/>
           <w:lang w:val="en-US"/>
         </w:rPr>
-        <w:t>2</w:t>
-      </w:r>
+        <w:t>Halaman</w:t>
+      </w:r>
+      <w:proofErr w:type="spellEnd"/>
       <w:r>
         <w:rPr>
           <w:rFonts w:ascii="Times New Roman" w:hAnsi="Times New Roman" w:cs="Times New Roman"/>
@@ -26146,39 +26020,7 @@
           <w:szCs w:val="28"/>
           <w:lang w:val="en-US"/>
         </w:rPr>
-        <w:t xml:space="preserve"> </w:t>
-      </w:r>
-      <w:proofErr w:type="spellStart"/>
-      <w:r>
-        <w:rPr>
-          <w:rFonts w:ascii="Times New Roman" w:hAnsi="Times New Roman" w:cs="Times New Roman"/>
-          <w:b/>
-          <w:sz w:val="24"/>
-          <w:szCs w:val="28"/>
-          <w:lang w:val="en-US"/>
-        </w:rPr>
-        <w:t>Halaman</w:t>
-      </w:r>
-      <w:proofErr w:type="spellEnd"/>
-      <w:r>
-        <w:rPr>
-          <w:rFonts w:ascii="Times New Roman" w:hAnsi="Times New Roman" w:cs="Times New Roman"/>
-          <w:b/>
-          <w:sz w:val="24"/>
-          <w:szCs w:val="28"/>
-          <w:lang w:val="en-US"/>
-        </w:rPr>
-        <w:t xml:space="preserve"> </w:t>
-      </w:r>
-      <w:r>
-        <w:rPr>
-          <w:rFonts w:ascii="Times New Roman" w:hAnsi="Times New Roman" w:cs="Times New Roman"/>
-          <w:b/>
-          <w:sz w:val="24"/>
-          <w:szCs w:val="28"/>
-          <w:lang w:val="en-US"/>
-        </w:rPr>
-        <w:t xml:space="preserve">list </w:t>
+        <w:t xml:space="preserve"> list </w:t>
       </w:r>
       <w:proofErr w:type="spellStart"/>
       <w:r>
@@ -27266,23 +27108,7 @@
           <w:sz w:val="24"/>
           <w:szCs w:val="24"/>
         </w:rPr>
-        <w:t xml:space="preserve"> </w:t>
-      </w:r>
-      <w:r>
-        <w:rPr>
-          <w:rFonts w:ascii="Times New Roman" w:hAnsi="Times New Roman" w:cs="Times New Roman"/>
-          <w:sz w:val="24"/>
-          <w:szCs w:val="24"/>
-        </w:rPr>
-        <w:t>5</w:t>
-      </w:r>
-      <w:r>
-        <w:rPr>
-          <w:rFonts w:ascii="Times New Roman" w:hAnsi="Times New Roman" w:cs="Times New Roman"/>
-          <w:sz w:val="24"/>
-          <w:szCs w:val="24"/>
-        </w:rPr>
-        <w:t xml:space="preserve">.23. </w:t>
+        <w:t xml:space="preserve"> 5.23. </w:t>
       </w:r>
       <w:proofErr w:type="spellStart"/>
       <w:r>
@@ -27665,27 +27491,7 @@
           <w:szCs w:val="28"/>
           <w:lang w:val="en-US"/>
         </w:rPr>
-        <w:t>Gambar 5.2</w:t>
-      </w:r>
-      <w:r>
-        <w:rPr>
-          <w:rFonts w:ascii="Times New Roman" w:hAnsi="Times New Roman" w:cs="Times New Roman"/>
-          <w:b/>
-          <w:sz w:val="24"/>
-          <w:szCs w:val="28"/>
-          <w:lang w:val="en-US"/>
-        </w:rPr>
-        <w:t>3</w:t>
-      </w:r>
-      <w:r>
-        <w:rPr>
-          <w:rFonts w:ascii="Times New Roman" w:hAnsi="Times New Roman" w:cs="Times New Roman"/>
-          <w:b/>
-          <w:sz w:val="24"/>
-          <w:szCs w:val="28"/>
-          <w:lang w:val="en-US"/>
-        </w:rPr>
-        <w:t xml:space="preserve"> </w:t>
+        <w:t xml:space="preserve">Gambar 5.23 </w:t>
       </w:r>
       <w:proofErr w:type="spellStart"/>
       <w:r>
@@ -28354,23 +28160,7 @@
           <w:sz w:val="24"/>
           <w:szCs w:val="24"/>
         </w:rPr>
-        <w:t xml:space="preserve"> </w:t>
-      </w:r>
-      <w:r>
-        <w:rPr>
-          <w:rFonts w:ascii="Times New Roman" w:hAnsi="Times New Roman" w:cs="Times New Roman"/>
-          <w:sz w:val="24"/>
-          <w:szCs w:val="24"/>
-        </w:rPr>
-        <w:t>5</w:t>
-      </w:r>
-      <w:r>
-        <w:rPr>
-          <w:rFonts w:ascii="Times New Roman" w:hAnsi="Times New Roman" w:cs="Times New Roman"/>
-          <w:sz w:val="24"/>
-          <w:szCs w:val="24"/>
-        </w:rPr>
-        <w:t>.24.</w:t>
+        <w:t xml:space="preserve"> 5.24.</w:t>
       </w:r>
     </w:p>
     <w:p>
@@ -50552,7 +50342,16 @@
                                 <w:rFonts w:ascii="Courier New" w:hAnsi="Courier New" w:cs="Courier New"/>
                                 <w:sz w:val="20"/>
                               </w:rPr>
-                              <w:t>list_gereja.php</w:t>
+                              <w:t>list_gerej</w:t>
+                            </w:r>
+                            <w:bookmarkStart w:id="1" w:name="_GoBack"/>
+                            <w:bookmarkEnd w:id="1"/>
+                            <w:r>
+                              <w:rPr>
+                                <w:rFonts w:ascii="Courier New" w:hAnsi="Courier New" w:cs="Courier New"/>
+                                <w:sz w:val="20"/>
+                              </w:rPr>
+                              <w:t>a.php</w:t>
                             </w:r>
                             <w:proofErr w:type="spellEnd"/>
                             <w:r>
@@ -51130,7 +50929,16 @@
                           <w:rFonts w:ascii="Courier New" w:hAnsi="Courier New" w:cs="Courier New"/>
                           <w:sz w:val="20"/>
                         </w:rPr>
-                        <w:t>list_gereja.php</w:t>
+                        <w:t>list_gerej</w:t>
+                      </w:r>
+                      <w:bookmarkStart w:id="2" w:name="_GoBack"/>
+                      <w:bookmarkEnd w:id="2"/>
+                      <w:r>
+                        <w:rPr>
+                          <w:rFonts w:ascii="Courier New" w:hAnsi="Courier New" w:cs="Courier New"/>
+                          <w:sz w:val="20"/>
+                        </w:rPr>
+                        <w:t>a.php</w:t>
                       </w:r>
                       <w:proofErr w:type="spellEnd"/>
                       <w:r>
@@ -51411,14 +51219,2533 @@
     <w:p>
       <w:pPr>
         <w:spacing w:line="480" w:lineRule="auto"/>
-        <w:rPr>
-          <w:rFonts w:ascii="Times New Roman" w:hAnsi="Times New Roman" w:cs="Times New Roman"/>
-          <w:b/>
-          <w:sz w:val="24"/>
-          <w:szCs w:val="24"/>
-          <w:lang w:val="en-US"/>
+        <w:jc w:val="both"/>
+        <w:rPr>
+          <w:rFonts w:ascii="Times New Roman" w:hAnsi="Times New Roman" w:cs="Times New Roman"/>
+          <w:sz w:val="24"/>
+          <w:szCs w:val="24"/>
         </w:rPr>
       </w:pPr>
+    </w:p>
+    <w:p>
+      <w:pPr>
+        <w:spacing w:line="480" w:lineRule="auto"/>
+        <w:jc w:val="both"/>
+        <w:rPr>
+          <w:rFonts w:ascii="Times New Roman" w:hAnsi="Times New Roman" w:cs="Times New Roman"/>
+          <w:sz w:val="24"/>
+          <w:szCs w:val="24"/>
+        </w:rPr>
+      </w:pPr>
+    </w:p>
+    <w:p>
+      <w:pPr>
+        <w:spacing w:line="480" w:lineRule="auto"/>
+        <w:jc w:val="both"/>
+        <w:rPr>
+          <w:rFonts w:ascii="Times New Roman" w:hAnsi="Times New Roman" w:cs="Times New Roman"/>
+          <w:sz w:val="24"/>
+          <w:szCs w:val="24"/>
+        </w:rPr>
+      </w:pPr>
+    </w:p>
+    <w:p>
+      <w:pPr>
+        <w:spacing w:line="480" w:lineRule="auto"/>
+        <w:jc w:val="both"/>
+        <w:rPr>
+          <w:rFonts w:ascii="Times New Roman" w:hAnsi="Times New Roman" w:cs="Times New Roman"/>
+          <w:b/>
+          <w:bCs/>
+          <w:sz w:val="24"/>
+          <w:szCs w:val="24"/>
+        </w:rPr>
+      </w:pPr>
+      <w:r>
+        <w:rPr>
+          <w:rFonts w:ascii="Times New Roman" w:hAnsi="Times New Roman" w:cs="Times New Roman"/>
+          <w:b/>
+          <w:bCs/>
+          <w:sz w:val="24"/>
+          <w:szCs w:val="24"/>
+        </w:rPr>
+        <w:lastRenderedPageBreak/>
+        <w:t xml:space="preserve">5.3.14 </w:t>
+      </w:r>
+      <w:proofErr w:type="spellStart"/>
+      <w:r>
+        <w:rPr>
+          <w:rFonts w:ascii="Times New Roman" w:hAnsi="Times New Roman" w:cs="Times New Roman"/>
+          <w:b/>
+          <w:bCs/>
+          <w:sz w:val="24"/>
+          <w:szCs w:val="24"/>
+        </w:rPr>
+        <w:t>Implementasi</w:t>
+      </w:r>
+      <w:proofErr w:type="spellEnd"/>
+      <w:r>
+        <w:rPr>
+          <w:rFonts w:ascii="Times New Roman" w:hAnsi="Times New Roman" w:cs="Times New Roman"/>
+          <w:b/>
+          <w:bCs/>
+          <w:sz w:val="24"/>
+          <w:szCs w:val="24"/>
+        </w:rPr>
+        <w:t xml:space="preserve"> </w:t>
+      </w:r>
+      <w:proofErr w:type="spellStart"/>
+      <w:r>
+        <w:rPr>
+          <w:rFonts w:ascii="Times New Roman" w:hAnsi="Times New Roman" w:cs="Times New Roman"/>
+          <w:b/>
+          <w:bCs/>
+          <w:sz w:val="24"/>
+          <w:szCs w:val="24"/>
+        </w:rPr>
+        <w:t>Kode</w:t>
+      </w:r>
+      <w:proofErr w:type="spellEnd"/>
+      <w:r>
+        <w:rPr>
+          <w:rFonts w:ascii="Times New Roman" w:hAnsi="Times New Roman" w:cs="Times New Roman"/>
+          <w:b/>
+          <w:bCs/>
+          <w:sz w:val="24"/>
+          <w:szCs w:val="24"/>
+        </w:rPr>
+        <w:t xml:space="preserve"> </w:t>
+      </w:r>
+      <w:proofErr w:type="spellStart"/>
+      <w:r>
+        <w:rPr>
+          <w:rFonts w:ascii="Times New Roman" w:hAnsi="Times New Roman" w:cs="Times New Roman"/>
+          <w:b/>
+          <w:bCs/>
+          <w:sz w:val="24"/>
+          <w:szCs w:val="24"/>
+        </w:rPr>
+        <w:t>Untuk</w:t>
+      </w:r>
+      <w:proofErr w:type="spellEnd"/>
+      <w:r>
+        <w:rPr>
+          <w:rFonts w:ascii="Times New Roman" w:hAnsi="Times New Roman" w:cs="Times New Roman"/>
+          <w:b/>
+          <w:bCs/>
+          <w:sz w:val="24"/>
+          <w:szCs w:val="24"/>
+        </w:rPr>
+        <w:t xml:space="preserve"> </w:t>
+      </w:r>
+      <w:proofErr w:type="spellStart"/>
+      <w:r>
+        <w:rPr>
+          <w:rFonts w:ascii="Times New Roman" w:hAnsi="Times New Roman" w:cs="Times New Roman"/>
+          <w:b/>
+          <w:bCs/>
+          <w:sz w:val="24"/>
+          <w:szCs w:val="24"/>
+        </w:rPr>
+        <w:t>Menampilkan</w:t>
+      </w:r>
+      <w:proofErr w:type="spellEnd"/>
+      <w:r>
+        <w:rPr>
+          <w:rFonts w:ascii="Times New Roman" w:hAnsi="Times New Roman" w:cs="Times New Roman"/>
+          <w:b/>
+          <w:bCs/>
+          <w:sz w:val="24"/>
+          <w:szCs w:val="24"/>
+        </w:rPr>
+        <w:t xml:space="preserve"> List </w:t>
+      </w:r>
+      <w:proofErr w:type="spellStart"/>
+      <w:r>
+        <w:rPr>
+          <w:rFonts w:ascii="Times New Roman" w:hAnsi="Times New Roman" w:cs="Times New Roman"/>
+          <w:b/>
+          <w:bCs/>
+          <w:sz w:val="24"/>
+          <w:szCs w:val="24"/>
+        </w:rPr>
+        <w:t>Persembahan</w:t>
+      </w:r>
+      <w:proofErr w:type="spellEnd"/>
+    </w:p>
+    <w:p>
+      <w:pPr>
+        <w:spacing w:line="480" w:lineRule="auto"/>
+        <w:ind w:firstLine="720"/>
+        <w:jc w:val="both"/>
+        <w:rPr>
+          <w:rFonts w:ascii="Times New Roman" w:hAnsi="Times New Roman" w:cs="Times New Roman"/>
+          <w:sz w:val="24"/>
+          <w:szCs w:val="24"/>
+        </w:rPr>
+      </w:pPr>
+      <w:proofErr w:type="spellStart"/>
+      <w:r>
+        <w:rPr>
+          <w:rFonts w:ascii="Times New Roman" w:hAnsi="Times New Roman" w:cs="Times New Roman"/>
+          <w:sz w:val="24"/>
+          <w:szCs w:val="24"/>
+        </w:rPr>
+        <w:t>Fitur</w:t>
+      </w:r>
+      <w:proofErr w:type="spellEnd"/>
+      <w:r>
+        <w:rPr>
+          <w:rFonts w:ascii="Times New Roman" w:hAnsi="Times New Roman" w:cs="Times New Roman"/>
+          <w:sz w:val="24"/>
+          <w:szCs w:val="24"/>
+        </w:rPr>
+        <w:t xml:space="preserve"> </w:t>
+      </w:r>
+      <w:proofErr w:type="spellStart"/>
+      <w:r>
+        <w:rPr>
+          <w:rFonts w:ascii="Times New Roman" w:hAnsi="Times New Roman" w:cs="Times New Roman"/>
+          <w:sz w:val="24"/>
+          <w:szCs w:val="24"/>
+        </w:rPr>
+        <w:t>ini</w:t>
+      </w:r>
+      <w:proofErr w:type="spellEnd"/>
+      <w:r>
+        <w:rPr>
+          <w:rFonts w:ascii="Times New Roman" w:hAnsi="Times New Roman" w:cs="Times New Roman"/>
+          <w:sz w:val="24"/>
+          <w:szCs w:val="24"/>
+        </w:rPr>
+        <w:t xml:space="preserve"> </w:t>
+      </w:r>
+      <w:proofErr w:type="spellStart"/>
+      <w:r>
+        <w:rPr>
+          <w:rFonts w:ascii="Times New Roman" w:hAnsi="Times New Roman" w:cs="Times New Roman"/>
+          <w:sz w:val="24"/>
+          <w:szCs w:val="24"/>
+        </w:rPr>
+        <w:t>digunakan</w:t>
+      </w:r>
+      <w:proofErr w:type="spellEnd"/>
+      <w:r>
+        <w:rPr>
+          <w:rFonts w:ascii="Times New Roman" w:hAnsi="Times New Roman" w:cs="Times New Roman"/>
+          <w:sz w:val="24"/>
+          <w:szCs w:val="24"/>
+        </w:rPr>
+        <w:t xml:space="preserve"> </w:t>
+      </w:r>
+      <w:proofErr w:type="spellStart"/>
+      <w:r>
+        <w:rPr>
+          <w:rFonts w:ascii="Times New Roman" w:hAnsi="Times New Roman" w:cs="Times New Roman"/>
+          <w:sz w:val="24"/>
+          <w:szCs w:val="24"/>
+        </w:rPr>
+        <w:t>untuk</w:t>
+      </w:r>
+      <w:proofErr w:type="spellEnd"/>
+      <w:r>
+        <w:rPr>
+          <w:rFonts w:ascii="Times New Roman" w:hAnsi="Times New Roman" w:cs="Times New Roman"/>
+          <w:sz w:val="24"/>
+          <w:szCs w:val="24"/>
+        </w:rPr>
+        <w:t xml:space="preserve"> </w:t>
+      </w:r>
+      <w:proofErr w:type="spellStart"/>
+      <w:r>
+        <w:rPr>
+          <w:rFonts w:ascii="Times New Roman" w:hAnsi="Times New Roman" w:cs="Times New Roman"/>
+          <w:sz w:val="24"/>
+          <w:szCs w:val="24"/>
+        </w:rPr>
+        <w:t>menampilkan</w:t>
+      </w:r>
+      <w:proofErr w:type="spellEnd"/>
+      <w:r>
+        <w:rPr>
+          <w:rFonts w:ascii="Times New Roman" w:hAnsi="Times New Roman" w:cs="Times New Roman"/>
+          <w:sz w:val="24"/>
+          <w:szCs w:val="24"/>
+        </w:rPr>
+        <w:t xml:space="preserve"> list </w:t>
+      </w:r>
+      <w:proofErr w:type="spellStart"/>
+      <w:r>
+        <w:rPr>
+          <w:rFonts w:ascii="Times New Roman" w:hAnsi="Times New Roman" w:cs="Times New Roman"/>
+          <w:sz w:val="24"/>
+          <w:szCs w:val="24"/>
+        </w:rPr>
+        <w:t>persembahan</w:t>
+      </w:r>
+      <w:proofErr w:type="spellEnd"/>
+      <w:r>
+        <w:rPr>
+          <w:rFonts w:ascii="Times New Roman" w:hAnsi="Times New Roman" w:cs="Times New Roman"/>
+          <w:sz w:val="24"/>
+          <w:szCs w:val="24"/>
+        </w:rPr>
+        <w:t xml:space="preserve"> </w:t>
+      </w:r>
+      <w:proofErr w:type="spellStart"/>
+      <w:r>
+        <w:rPr>
+          <w:rFonts w:ascii="Times New Roman" w:hAnsi="Times New Roman" w:cs="Times New Roman"/>
+          <w:sz w:val="24"/>
+          <w:szCs w:val="24"/>
+        </w:rPr>
+        <w:t>bagi</w:t>
+      </w:r>
+      <w:proofErr w:type="spellEnd"/>
+      <w:r>
+        <w:rPr>
+          <w:rFonts w:ascii="Times New Roman" w:hAnsi="Times New Roman" w:cs="Times New Roman"/>
+          <w:sz w:val="24"/>
+          <w:szCs w:val="24"/>
+        </w:rPr>
+        <w:t xml:space="preserve"> </w:t>
+      </w:r>
+      <w:proofErr w:type="spellStart"/>
+      <w:r>
+        <w:rPr>
+          <w:rFonts w:ascii="Times New Roman" w:hAnsi="Times New Roman" w:cs="Times New Roman"/>
+          <w:sz w:val="24"/>
+          <w:szCs w:val="24"/>
+        </w:rPr>
+        <w:t>pendeta</w:t>
+      </w:r>
+      <w:proofErr w:type="spellEnd"/>
+      <w:r>
+        <w:rPr>
+          <w:rFonts w:ascii="Times New Roman" w:hAnsi="Times New Roman" w:cs="Times New Roman"/>
+          <w:sz w:val="24"/>
+          <w:szCs w:val="24"/>
+        </w:rPr>
+        <w:t xml:space="preserve"> dan </w:t>
+      </w:r>
+      <w:proofErr w:type="spellStart"/>
+      <w:r>
+        <w:rPr>
+          <w:rFonts w:ascii="Times New Roman" w:hAnsi="Times New Roman" w:cs="Times New Roman"/>
+          <w:sz w:val="24"/>
+          <w:szCs w:val="24"/>
+        </w:rPr>
+        <w:t>penginjil</w:t>
+      </w:r>
+      <w:proofErr w:type="spellEnd"/>
+      <w:r>
+        <w:rPr>
+          <w:rFonts w:ascii="Times New Roman" w:hAnsi="Times New Roman" w:cs="Times New Roman"/>
+          <w:sz w:val="24"/>
+          <w:szCs w:val="24"/>
+        </w:rPr>
+        <w:t xml:space="preserve">. </w:t>
+      </w:r>
+      <w:proofErr w:type="spellStart"/>
+      <w:r>
+        <w:rPr>
+          <w:rFonts w:ascii="Times New Roman" w:hAnsi="Times New Roman" w:cs="Times New Roman"/>
+          <w:sz w:val="24"/>
+          <w:szCs w:val="24"/>
+        </w:rPr>
+        <w:t>Tidak</w:t>
+      </w:r>
+      <w:proofErr w:type="spellEnd"/>
+      <w:r>
+        <w:rPr>
+          <w:rFonts w:ascii="Times New Roman" w:hAnsi="Times New Roman" w:cs="Times New Roman"/>
+          <w:sz w:val="24"/>
+          <w:szCs w:val="24"/>
+        </w:rPr>
+        <w:t xml:space="preserve"> </w:t>
+      </w:r>
+      <w:proofErr w:type="spellStart"/>
+      <w:r>
+        <w:rPr>
+          <w:rFonts w:ascii="Times New Roman" w:hAnsi="Times New Roman" w:cs="Times New Roman"/>
+          <w:sz w:val="24"/>
+          <w:szCs w:val="24"/>
+        </w:rPr>
+        <w:t>semua</w:t>
+      </w:r>
+      <w:proofErr w:type="spellEnd"/>
+      <w:r>
+        <w:rPr>
+          <w:rFonts w:ascii="Times New Roman" w:hAnsi="Times New Roman" w:cs="Times New Roman"/>
+          <w:sz w:val="24"/>
+          <w:szCs w:val="24"/>
+        </w:rPr>
+        <w:t xml:space="preserve"> data </w:t>
+      </w:r>
+      <w:proofErr w:type="spellStart"/>
+      <w:r>
+        <w:rPr>
+          <w:rFonts w:ascii="Times New Roman" w:hAnsi="Times New Roman" w:cs="Times New Roman"/>
+          <w:sz w:val="24"/>
+          <w:szCs w:val="24"/>
+        </w:rPr>
+        <w:t>ditampilkan</w:t>
+      </w:r>
+      <w:proofErr w:type="spellEnd"/>
+      <w:r>
+        <w:rPr>
+          <w:rFonts w:ascii="Times New Roman" w:hAnsi="Times New Roman" w:cs="Times New Roman"/>
+          <w:sz w:val="24"/>
+          <w:szCs w:val="24"/>
+        </w:rPr>
+        <w:t xml:space="preserve">, </w:t>
+      </w:r>
+      <w:proofErr w:type="spellStart"/>
+      <w:r>
+        <w:rPr>
+          <w:rFonts w:ascii="Times New Roman" w:hAnsi="Times New Roman" w:cs="Times New Roman"/>
+          <w:sz w:val="24"/>
+          <w:szCs w:val="24"/>
+        </w:rPr>
+        <w:t>melainkan</w:t>
+      </w:r>
+      <w:proofErr w:type="spellEnd"/>
+      <w:r>
+        <w:rPr>
+          <w:rFonts w:ascii="Times New Roman" w:hAnsi="Times New Roman" w:cs="Times New Roman"/>
+          <w:sz w:val="24"/>
+          <w:szCs w:val="24"/>
+        </w:rPr>
+        <w:t xml:space="preserve"> </w:t>
+      </w:r>
+      <w:proofErr w:type="spellStart"/>
+      <w:r>
+        <w:rPr>
+          <w:rFonts w:ascii="Times New Roman" w:hAnsi="Times New Roman" w:cs="Times New Roman"/>
+          <w:sz w:val="24"/>
+          <w:szCs w:val="24"/>
+        </w:rPr>
+        <w:t>hanya</w:t>
+      </w:r>
+      <w:proofErr w:type="spellEnd"/>
+      <w:r>
+        <w:rPr>
+          <w:rFonts w:ascii="Times New Roman" w:hAnsi="Times New Roman" w:cs="Times New Roman"/>
+          <w:sz w:val="24"/>
+          <w:szCs w:val="24"/>
+        </w:rPr>
+        <w:t xml:space="preserve"> data </w:t>
+      </w:r>
+      <w:proofErr w:type="spellStart"/>
+      <w:r>
+        <w:rPr>
+          <w:rFonts w:ascii="Times New Roman" w:hAnsi="Times New Roman" w:cs="Times New Roman"/>
+          <w:sz w:val="24"/>
+          <w:szCs w:val="24"/>
+        </w:rPr>
+        <w:t>dimana</w:t>
+      </w:r>
+      <w:proofErr w:type="spellEnd"/>
+      <w:r>
+        <w:rPr>
+          <w:rFonts w:ascii="Times New Roman" w:hAnsi="Times New Roman" w:cs="Times New Roman"/>
+          <w:sz w:val="24"/>
+          <w:szCs w:val="24"/>
+        </w:rPr>
+        <w:t xml:space="preserve"> user </w:t>
+      </w:r>
+      <w:proofErr w:type="spellStart"/>
+      <w:r>
+        <w:rPr>
+          <w:rFonts w:ascii="Times New Roman" w:hAnsi="Times New Roman" w:cs="Times New Roman"/>
+          <w:sz w:val="24"/>
+          <w:szCs w:val="24"/>
+        </w:rPr>
+        <w:t>bekerja</w:t>
+      </w:r>
+      <w:proofErr w:type="spellEnd"/>
+      <w:r>
+        <w:rPr>
+          <w:rFonts w:ascii="Times New Roman" w:hAnsi="Times New Roman" w:cs="Times New Roman"/>
+          <w:sz w:val="24"/>
+          <w:szCs w:val="24"/>
+        </w:rPr>
+        <w:t xml:space="preserve">, </w:t>
+      </w:r>
+      <w:proofErr w:type="spellStart"/>
+      <w:r>
+        <w:rPr>
+          <w:rFonts w:ascii="Times New Roman" w:hAnsi="Times New Roman" w:cs="Times New Roman"/>
+          <w:sz w:val="24"/>
+          <w:szCs w:val="24"/>
+        </w:rPr>
+        <w:t>kecuali</w:t>
+      </w:r>
+      <w:proofErr w:type="spellEnd"/>
+      <w:r>
+        <w:rPr>
+          <w:rFonts w:ascii="Times New Roman" w:hAnsi="Times New Roman" w:cs="Times New Roman"/>
+          <w:sz w:val="24"/>
+          <w:szCs w:val="24"/>
+        </w:rPr>
+        <w:t xml:space="preserve"> </w:t>
+      </w:r>
+      <w:proofErr w:type="spellStart"/>
+      <w:r>
+        <w:rPr>
+          <w:rFonts w:ascii="Times New Roman" w:hAnsi="Times New Roman" w:cs="Times New Roman"/>
+          <w:sz w:val="24"/>
+          <w:szCs w:val="24"/>
+        </w:rPr>
+        <w:t>pendeta</w:t>
+      </w:r>
+      <w:proofErr w:type="spellEnd"/>
+      <w:r>
+        <w:rPr>
+          <w:rFonts w:ascii="Times New Roman" w:hAnsi="Times New Roman" w:cs="Times New Roman"/>
+          <w:sz w:val="24"/>
+          <w:szCs w:val="24"/>
+        </w:rPr>
+        <w:t xml:space="preserve"> yang mana </w:t>
+      </w:r>
+      <w:proofErr w:type="spellStart"/>
+      <w:r>
+        <w:rPr>
+          <w:rFonts w:ascii="Times New Roman" w:hAnsi="Times New Roman" w:cs="Times New Roman"/>
+          <w:sz w:val="24"/>
+          <w:szCs w:val="24"/>
+        </w:rPr>
+        <w:t>dapat</w:t>
+      </w:r>
+      <w:proofErr w:type="spellEnd"/>
+      <w:r>
+        <w:rPr>
+          <w:rFonts w:ascii="Times New Roman" w:hAnsi="Times New Roman" w:cs="Times New Roman"/>
+          <w:sz w:val="24"/>
+          <w:szCs w:val="24"/>
+        </w:rPr>
+        <w:t xml:space="preserve"> </w:t>
+      </w:r>
+      <w:proofErr w:type="spellStart"/>
+      <w:r>
+        <w:rPr>
+          <w:rFonts w:ascii="Times New Roman" w:hAnsi="Times New Roman" w:cs="Times New Roman"/>
+          <w:sz w:val="24"/>
+          <w:szCs w:val="24"/>
+        </w:rPr>
+        <w:t>melihat</w:t>
+      </w:r>
+      <w:proofErr w:type="spellEnd"/>
+      <w:r>
+        <w:rPr>
+          <w:rFonts w:ascii="Times New Roman" w:hAnsi="Times New Roman" w:cs="Times New Roman"/>
+          <w:sz w:val="24"/>
+          <w:szCs w:val="24"/>
+        </w:rPr>
+        <w:t xml:space="preserve"> </w:t>
+      </w:r>
+      <w:proofErr w:type="spellStart"/>
+      <w:r>
+        <w:rPr>
+          <w:rFonts w:ascii="Times New Roman" w:hAnsi="Times New Roman" w:cs="Times New Roman"/>
+          <w:sz w:val="24"/>
+          <w:szCs w:val="24"/>
+        </w:rPr>
+        <w:t>seluruh</w:t>
+      </w:r>
+      <w:proofErr w:type="spellEnd"/>
+      <w:r>
+        <w:rPr>
+          <w:rFonts w:ascii="Times New Roman" w:hAnsi="Times New Roman" w:cs="Times New Roman"/>
+          <w:sz w:val="24"/>
+          <w:szCs w:val="24"/>
+        </w:rPr>
+        <w:t xml:space="preserve"> list </w:t>
+      </w:r>
+      <w:proofErr w:type="spellStart"/>
+      <w:r>
+        <w:rPr>
+          <w:rFonts w:ascii="Times New Roman" w:hAnsi="Times New Roman" w:cs="Times New Roman"/>
+          <w:sz w:val="24"/>
+          <w:szCs w:val="24"/>
+        </w:rPr>
+        <w:t>persembahan</w:t>
+      </w:r>
+      <w:proofErr w:type="spellEnd"/>
+      <w:r>
+        <w:rPr>
+          <w:rFonts w:ascii="Times New Roman" w:hAnsi="Times New Roman" w:cs="Times New Roman"/>
+          <w:sz w:val="24"/>
+          <w:szCs w:val="24"/>
+        </w:rPr>
+        <w:t>.</w:t>
+      </w:r>
+    </w:p>
+    <w:p>
+      <w:pPr>
+        <w:spacing w:line="480" w:lineRule="auto"/>
+        <w:jc w:val="both"/>
+        <w:rPr>
+          <w:rFonts w:ascii="Times New Roman" w:hAnsi="Times New Roman" w:cs="Times New Roman"/>
+          <w:sz w:val="24"/>
+          <w:szCs w:val="24"/>
+        </w:rPr>
+      </w:pPr>
+      <w:r>
+        <w:rPr>
+          <w:rFonts w:ascii="Times New Roman" w:hAnsi="Times New Roman" w:cs="Times New Roman"/>
+          <w:noProof/>
+          <w:sz w:val="24"/>
+          <w:szCs w:val="24"/>
+        </w:rPr>
+        <mc:AlternateContent>
+          <mc:Choice Requires="wps">
+            <w:drawing>
+              <wp:inline distT="0" distB="0" distL="0" distR="0" wp14:anchorId="64822116" wp14:editId="6F3C2E11">
+                <wp:extent cx="5029200" cy="5143500"/>
+                <wp:effectExtent l="0" t="0" r="19050" b="19050"/>
+                <wp:docPr id="4" name="Text Box 2"/>
+                <wp:cNvGraphicFramePr>
+                  <a:graphicFrameLocks xmlns:a="http://schemas.openxmlformats.org/drawingml/2006/main"/>
+                </wp:cNvGraphicFramePr>
+                <a:graphic xmlns:a="http://schemas.openxmlformats.org/drawingml/2006/main">
+                  <a:graphicData uri="http://schemas.microsoft.com/office/word/2010/wordprocessingShape">
+                    <wps:wsp>
+                      <wps:cNvSpPr txBox="1">
+                        <a:spLocks noChangeArrowheads="1"/>
+                      </wps:cNvSpPr>
+                      <wps:spPr bwMode="auto">
+                        <a:xfrm>
+                          <a:off x="0" y="0"/>
+                          <a:ext cx="5029200" cy="5143500"/>
+                        </a:xfrm>
+                        <a:prstGeom prst="rect">
+                          <a:avLst/>
+                        </a:prstGeom>
+                        <a:solidFill>
+                          <a:srgbClr val="FFFFFF"/>
+                        </a:solidFill>
+                        <a:ln w="9525">
+                          <a:solidFill>
+                            <a:srgbClr val="000000"/>
+                          </a:solidFill>
+                          <a:miter lim="800000"/>
+                          <a:headEnd/>
+                          <a:tailEnd/>
+                        </a:ln>
+                      </wps:spPr>
+                      <wps:txbx>
+                        <w:txbxContent>
+                          <w:p>
+                            <w:pPr>
+                              <w:rPr>
+                                <w:lang w:val="en-US"/>
+                              </w:rPr>
+                            </w:pPr>
+                            <w:r>
+                              <w:rPr>
+                                <w:lang w:val="en-US"/>
+                              </w:rPr>
+                              <w:t xml:space="preserve">&lt;?php </w:t>
+                            </w:r>
+                            <w:proofErr w:type="gramStart"/>
+                            <w:r>
+                              <w:rPr>
+                                <w:lang w:val="en-US"/>
+                              </w:rPr>
+                              <w:t>while(</w:t>
+                            </w:r>
+                            <w:proofErr w:type="gramEnd"/>
+                            <w:r>
+                              <w:rPr>
+                                <w:lang w:val="en-US"/>
+                              </w:rPr>
+                              <w:t>$row = $result-&gt;</w:t>
+                            </w:r>
+                            <w:proofErr w:type="spellStart"/>
+                            <w:r>
+                              <w:rPr>
+                                <w:lang w:val="en-US"/>
+                              </w:rPr>
+                              <w:t>fetch_assoc</w:t>
+                            </w:r>
+                            <w:proofErr w:type="spellEnd"/>
+                            <w:r>
+                              <w:rPr>
+                                <w:lang w:val="en-US"/>
+                              </w:rPr>
+                              <w:t>()) { ?&gt;</w:t>
+                            </w:r>
+                            <w:r>
+                              <w:rPr>
+                                <w:lang w:val="en-US"/>
+                              </w:rPr>
+                              <w:t xml:space="preserve"> </w:t>
+                            </w:r>
+                            <w:r>
+                              <w:rPr>
+                                <w:lang w:val="en-US"/>
+                              </w:rPr>
+                              <w:t xml:space="preserve">&lt;?php </w:t>
+                            </w:r>
+                          </w:p>
+                          <w:p>
+                            <w:pPr>
+                              <w:rPr>
+                                <w:lang w:val="en-US"/>
+                              </w:rPr>
+                            </w:pPr>
+                            <w:r>
+                              <w:rPr>
+                                <w:lang w:val="en-US"/>
+                              </w:rPr>
+                              <w:t>$id = $row["</w:t>
+                            </w:r>
+                            <w:proofErr w:type="spellStart"/>
+                            <w:r>
+                              <w:rPr>
+                                <w:lang w:val="en-US"/>
+                              </w:rPr>
+                              <w:t>idNotaPersembahan</w:t>
+                            </w:r>
+                            <w:proofErr w:type="spellEnd"/>
+                            <w:r>
+                              <w:rPr>
+                                <w:lang w:val="en-US"/>
+                              </w:rPr>
+                              <w:t>"];</w:t>
+                            </w:r>
+                            <w:r>
+                              <w:rPr>
+                                <w:lang w:val="en-US"/>
+                              </w:rPr>
+                              <w:t xml:space="preserve"> </w:t>
+                            </w:r>
+                            <w:r>
+                              <w:rPr>
+                                <w:lang w:val="en-US"/>
+                              </w:rPr>
+                              <w:t>$sum = $row['</w:t>
+                            </w:r>
+                            <w:proofErr w:type="spellStart"/>
+                            <w:r>
+                              <w:rPr>
+                                <w:lang w:val="en-US"/>
+                              </w:rPr>
+                              <w:t>HariTuhan</w:t>
+                            </w:r>
+                            <w:proofErr w:type="spellEnd"/>
+                            <w:r>
+                              <w:rPr>
+                                <w:lang w:val="en-US"/>
+                              </w:rPr>
+                              <w:t>'] + $row['</w:t>
+                            </w:r>
+                            <w:proofErr w:type="spellStart"/>
+                            <w:r>
+                              <w:rPr>
+                                <w:lang w:val="en-US"/>
+                              </w:rPr>
+                              <w:t>SekolahMinggu</w:t>
+                            </w:r>
+                            <w:proofErr w:type="spellEnd"/>
+                            <w:r>
+                              <w:rPr>
+                                <w:lang w:val="en-US"/>
+                              </w:rPr>
+                              <w:t>'] + $row['</w:t>
+                            </w:r>
+                            <w:proofErr w:type="spellStart"/>
+                            <w:r>
+                              <w:rPr>
+                                <w:lang w:val="en-US"/>
+                              </w:rPr>
+                              <w:t>DoaTengahMinggu</w:t>
+                            </w:r>
+                            <w:proofErr w:type="spellEnd"/>
+                            <w:r>
+                              <w:rPr>
+                                <w:lang w:val="en-US"/>
+                              </w:rPr>
+                              <w:t>'];</w:t>
+                            </w:r>
+                          </w:p>
+                          <w:p>
+                            <w:pPr>
+                              <w:rPr>
+                                <w:lang w:val="en-US"/>
+                              </w:rPr>
+                            </w:pPr>
+                            <w:proofErr w:type="spellStart"/>
+                            <w:r>
+                              <w:rPr>
+                                <w:lang w:val="en-US"/>
+                              </w:rPr>
+                              <w:t>array_</w:t>
+                            </w:r>
+                            <w:proofErr w:type="gramStart"/>
+                            <w:r>
+                              <w:rPr>
+                                <w:lang w:val="en-US"/>
+                              </w:rPr>
+                              <w:t>push</w:t>
+                            </w:r>
+                            <w:proofErr w:type="spellEnd"/>
+                            <w:r>
+                              <w:rPr>
+                                <w:lang w:val="en-US"/>
+                              </w:rPr>
+                              <w:t>(</w:t>
+                            </w:r>
+                            <w:proofErr w:type="gramEnd"/>
+                            <w:r>
+                              <w:rPr>
+                                <w:lang w:val="en-US"/>
+                              </w:rPr>
+                              <w:t>$</w:t>
+                            </w:r>
+                            <w:proofErr w:type="spellStart"/>
+                            <w:r>
+                              <w:rPr>
+                                <w:lang w:val="en-US"/>
+                              </w:rPr>
+                              <w:t>arrtotal</w:t>
+                            </w:r>
+                            <w:proofErr w:type="spellEnd"/>
+                            <w:r>
+                              <w:rPr>
+                                <w:lang w:val="en-US"/>
+                              </w:rPr>
+                              <w:t>, $sum);</w:t>
+                            </w:r>
+                            <w:r>
+                              <w:rPr>
+                                <w:lang w:val="en-US"/>
+                              </w:rPr>
+                              <w:t xml:space="preserve"> </w:t>
+                            </w:r>
+                            <w:r>
+                              <w:rPr>
+                                <w:lang w:val="en-US"/>
+                              </w:rPr>
+                              <w:t>?&gt;</w:t>
+                            </w:r>
+                          </w:p>
+                          <w:p>
+                            <w:pPr>
+                              <w:rPr>
+                                <w:lang w:val="en-US"/>
+                              </w:rPr>
+                            </w:pPr>
+                            <w:r>
+                              <w:rPr>
+                                <w:lang w:val="en-US"/>
+                              </w:rPr>
+                              <w:t>&lt;tr&gt;&lt;td&gt;</w:t>
+                            </w:r>
+                            <w:proofErr w:type="gramStart"/>
+                            <w:r>
+                              <w:rPr>
+                                <w:lang w:val="en-US"/>
+                              </w:rPr>
+                              <w:t>&lt;?=</w:t>
+                            </w:r>
+                            <w:proofErr w:type="gramEnd"/>
+                            <w:r>
+                              <w:rPr>
+                                <w:lang w:val="en-US"/>
+                              </w:rPr>
+                              <w:t>$row["</w:t>
+                            </w:r>
+                            <w:proofErr w:type="spellStart"/>
+                            <w:r>
+                              <w:rPr>
+                                <w:lang w:val="en-US"/>
+                              </w:rPr>
+                              <w:t>idNotaPersembahan</w:t>
+                            </w:r>
+                            <w:proofErr w:type="spellEnd"/>
+                            <w:r>
+                              <w:rPr>
+                                <w:lang w:val="en-US"/>
+                              </w:rPr>
+                              <w:t>"]?&gt;&lt;/td&gt;</w:t>
+                            </w:r>
+                          </w:p>
+                          <w:p>
+                            <w:pPr>
+                              <w:rPr>
+                                <w:lang w:val="en-US"/>
+                              </w:rPr>
+                            </w:pPr>
+                            <w:r>
+                              <w:rPr>
+                                <w:lang w:val="en-US"/>
+                              </w:rPr>
+                              <w:t>&lt;td&gt;</w:t>
+                            </w:r>
+                            <w:proofErr w:type="gramStart"/>
+                            <w:r>
+                              <w:rPr>
+                                <w:lang w:val="en-US"/>
+                              </w:rPr>
+                              <w:t>&lt;?=</w:t>
+                            </w:r>
+                            <w:proofErr w:type="gramEnd"/>
+                            <w:r>
+                              <w:rPr>
+                                <w:lang w:val="en-US"/>
+                              </w:rPr>
+                              <w:t>$row["</w:t>
+                            </w:r>
+                            <w:proofErr w:type="spellStart"/>
+                            <w:r>
+                              <w:rPr>
+                                <w:lang w:val="en-US"/>
+                              </w:rPr>
+                              <w:t>TglIbadah</w:t>
+                            </w:r>
+                            <w:proofErr w:type="spellEnd"/>
+                            <w:r>
+                              <w:rPr>
+                                <w:lang w:val="en-US"/>
+                              </w:rPr>
+                              <w:t>"]?&gt;&lt;/td&gt;</w:t>
+                            </w:r>
+                          </w:p>
+                          <w:p>
+                            <w:pPr>
+                              <w:rPr>
+                                <w:lang w:val="en-US"/>
+                              </w:rPr>
+                            </w:pPr>
+                            <w:r>
+                              <w:rPr>
+                                <w:lang w:val="en-US"/>
+                              </w:rPr>
+                              <w:t>&lt;td&gt;</w:t>
+                            </w:r>
+                          </w:p>
+                          <w:p>
+                            <w:pPr>
+                              <w:rPr>
+                                <w:lang w:val="en-US"/>
+                              </w:rPr>
+                            </w:pPr>
+                            <w:r>
+                              <w:rPr>
+                                <w:lang w:val="en-US"/>
+                              </w:rPr>
+                              <w:t>&lt;?php</w:t>
+                            </w:r>
+                            <w:r>
+                              <w:rPr>
+                                <w:lang w:val="en-US"/>
+                              </w:rPr>
+                              <w:t xml:space="preserve"> </w:t>
+                            </w:r>
+                            <w:r>
+                              <w:rPr>
+                                <w:lang w:val="en-US"/>
+                              </w:rPr>
+                              <w:t>if($row["</w:t>
+                            </w:r>
+                            <w:proofErr w:type="spellStart"/>
+                            <w:r>
+                              <w:rPr>
+                                <w:lang w:val="en-US"/>
+                              </w:rPr>
+                              <w:t>idGereja</w:t>
+                            </w:r>
+                            <w:proofErr w:type="spellEnd"/>
+                            <w:r>
+                              <w:rPr>
+                                <w:lang w:val="en-US"/>
+                              </w:rPr>
+                              <w:t>"] == 1)</w:t>
+                            </w:r>
+                            <w:r>
+                              <w:rPr>
+                                <w:lang w:val="en-US"/>
+                              </w:rPr>
+                              <w:t xml:space="preserve"> </w:t>
+                            </w:r>
+                            <w:proofErr w:type="gramStart"/>
+                            <w:r>
+                              <w:rPr>
+                                <w:lang w:val="en-US"/>
+                              </w:rPr>
+                              <w:t>{</w:t>
+                            </w:r>
+                            <w:r>
+                              <w:rPr>
+                                <w:lang w:val="en-US"/>
+                              </w:rPr>
+                              <w:t xml:space="preserve"> </w:t>
+                            </w:r>
+                            <w:r>
+                              <w:rPr>
+                                <w:lang w:val="en-US"/>
+                              </w:rPr>
+                              <w:t>echo</w:t>
+                            </w:r>
+                            <w:proofErr w:type="gramEnd"/>
+                            <w:r>
+                              <w:rPr>
+                                <w:lang w:val="en-US"/>
+                              </w:rPr>
+                              <w:t xml:space="preserve"> "TANGERANG";}</w:t>
+                            </w:r>
+                          </w:p>
+                          <w:p>
+                            <w:pPr>
+                              <w:rPr>
+                                <w:lang w:val="en-US"/>
+                              </w:rPr>
+                            </w:pPr>
+                            <w:r>
+                              <w:rPr>
+                                <w:lang w:val="en-US"/>
+                              </w:rPr>
+                              <w:t>else if($row["</w:t>
+                            </w:r>
+                            <w:proofErr w:type="spellStart"/>
+                            <w:r>
+                              <w:rPr>
+                                <w:lang w:val="en-US"/>
+                              </w:rPr>
+                              <w:t>idGereja</w:t>
+                            </w:r>
+                            <w:proofErr w:type="spellEnd"/>
+                            <w:r>
+                              <w:rPr>
+                                <w:lang w:val="en-US"/>
+                              </w:rPr>
+                              <w:t>"] == 2)</w:t>
+                            </w:r>
+                            <w:r>
+                              <w:rPr>
+                                <w:lang w:val="en-US"/>
+                              </w:rPr>
+                              <w:t xml:space="preserve"> </w:t>
+                            </w:r>
+                            <w:proofErr w:type="gramStart"/>
+                            <w:r>
+                              <w:rPr>
+                                <w:lang w:val="en-US"/>
+                              </w:rPr>
+                              <w:t>{</w:t>
+                            </w:r>
+                            <w:r>
+                              <w:rPr>
+                                <w:lang w:val="en-US"/>
+                              </w:rPr>
+                              <w:t xml:space="preserve"> </w:t>
+                            </w:r>
+                            <w:r>
+                              <w:rPr>
+                                <w:lang w:val="en-US"/>
+                              </w:rPr>
+                              <w:t>echo</w:t>
+                            </w:r>
+                            <w:proofErr w:type="gramEnd"/>
+                            <w:r>
+                              <w:rPr>
+                                <w:lang w:val="en-US"/>
+                              </w:rPr>
+                              <w:t xml:space="preserve"> "SURABAYA";}</w:t>
+                            </w:r>
+                          </w:p>
+                          <w:p>
+                            <w:pPr>
+                              <w:rPr>
+                                <w:lang w:val="en-US"/>
+                              </w:rPr>
+                            </w:pPr>
+                            <w:r>
+                              <w:rPr>
+                                <w:lang w:val="en-US"/>
+                              </w:rPr>
+                              <w:t>else if($row["</w:t>
+                            </w:r>
+                            <w:proofErr w:type="spellStart"/>
+                            <w:r>
+                              <w:rPr>
+                                <w:lang w:val="en-US"/>
+                              </w:rPr>
+                              <w:t>idGereja</w:t>
+                            </w:r>
+                            <w:proofErr w:type="spellEnd"/>
+                            <w:r>
+                              <w:rPr>
+                                <w:lang w:val="en-US"/>
+                              </w:rPr>
+                              <w:t>"] == 3)</w:t>
+                            </w:r>
+                            <w:r>
+                              <w:rPr>
+                                <w:lang w:val="en-US"/>
+                              </w:rPr>
+                              <w:t xml:space="preserve"> </w:t>
+                            </w:r>
+                            <w:proofErr w:type="gramStart"/>
+                            <w:r>
+                              <w:rPr>
+                                <w:lang w:val="en-US"/>
+                              </w:rPr>
+                              <w:t>{</w:t>
+                            </w:r>
+                            <w:r>
+                              <w:rPr>
+                                <w:lang w:val="en-US"/>
+                              </w:rPr>
+                              <w:t xml:space="preserve"> </w:t>
+                            </w:r>
+                            <w:r>
+                              <w:rPr>
+                                <w:lang w:val="en-US"/>
+                              </w:rPr>
+                              <w:t>echo</w:t>
+                            </w:r>
+                            <w:proofErr w:type="gramEnd"/>
+                            <w:r>
+                              <w:rPr>
+                                <w:lang w:val="en-US"/>
+                              </w:rPr>
+                              <w:t xml:space="preserve"> "LOMBOK";</w:t>
+                            </w:r>
+                            <w:r>
+                              <w:rPr>
+                                <w:lang w:val="en-US"/>
+                              </w:rPr>
+                              <w:t xml:space="preserve"> </w:t>
+                            </w:r>
+                            <w:r>
+                              <w:rPr>
+                                <w:lang w:val="en-US"/>
+                              </w:rPr>
+                              <w:t>}</w:t>
+                            </w:r>
+                          </w:p>
+                          <w:p>
+                            <w:pPr>
+                              <w:rPr>
+                                <w:lang w:val="en-US"/>
+                              </w:rPr>
+                            </w:pPr>
+                            <w:r>
+                              <w:rPr>
+                                <w:lang w:val="en-US"/>
+                              </w:rPr>
+                              <w:t>else if($row["</w:t>
+                            </w:r>
+                            <w:proofErr w:type="spellStart"/>
+                            <w:r>
+                              <w:rPr>
+                                <w:lang w:val="en-US"/>
+                              </w:rPr>
+                              <w:t>idGereja</w:t>
+                            </w:r>
+                            <w:proofErr w:type="spellEnd"/>
+                            <w:r>
+                              <w:rPr>
+                                <w:lang w:val="en-US"/>
+                              </w:rPr>
+                              <w:t>"] == 4)</w:t>
+                            </w:r>
+                            <w:r>
+                              <w:rPr>
+                                <w:lang w:val="en-US"/>
+                              </w:rPr>
+                              <w:t xml:space="preserve"> </w:t>
+                            </w:r>
+                            <w:r>
+                              <w:rPr>
+                                <w:lang w:val="en-US"/>
+                              </w:rPr>
+                              <w:t>{echo "SEKURA";}</w:t>
+                            </w:r>
+                          </w:p>
+                          <w:p>
+                            <w:pPr>
+                              <w:rPr>
+                                <w:lang w:val="en-US"/>
+                              </w:rPr>
+                            </w:pPr>
+                            <w:r>
+                              <w:rPr>
+                                <w:lang w:val="en-US"/>
+                              </w:rPr>
+                              <w:t>else if($row["</w:t>
+                            </w:r>
+                            <w:proofErr w:type="spellStart"/>
+                            <w:r>
+                              <w:rPr>
+                                <w:lang w:val="en-US"/>
+                              </w:rPr>
+                              <w:t>idGereja</w:t>
+                            </w:r>
+                            <w:proofErr w:type="spellEnd"/>
+                            <w:r>
+                              <w:rPr>
+                                <w:lang w:val="en-US"/>
+                              </w:rPr>
+                              <w:t>"] == 5)</w:t>
+                            </w:r>
+                            <w:r>
+                              <w:rPr>
+                                <w:lang w:val="en-US"/>
+                              </w:rPr>
+                              <w:t xml:space="preserve"> </w:t>
+                            </w:r>
+                            <w:r>
+                              <w:rPr>
+                                <w:lang w:val="en-US"/>
+                              </w:rPr>
+                              <w:t>{echo "BALI";}</w:t>
+                            </w:r>
+                          </w:p>
+                          <w:p>
+                            <w:pPr>
+                              <w:rPr>
+                                <w:lang w:val="en-US"/>
+                              </w:rPr>
+                            </w:pPr>
+                            <w:r>
+                              <w:rPr>
+                                <w:lang w:val="en-US"/>
+                              </w:rPr>
+                              <w:t>else if($row["</w:t>
+                            </w:r>
+                            <w:proofErr w:type="spellStart"/>
+                            <w:r>
+                              <w:rPr>
+                                <w:lang w:val="en-US"/>
+                              </w:rPr>
+                              <w:t>idGereja</w:t>
+                            </w:r>
+                            <w:proofErr w:type="spellEnd"/>
+                            <w:r>
+                              <w:rPr>
+                                <w:lang w:val="en-US"/>
+                              </w:rPr>
+                              <w:t>"] == 6)</w:t>
+                            </w:r>
+                            <w:r>
+                              <w:rPr>
+                                <w:lang w:val="en-US"/>
+                              </w:rPr>
+                              <w:t xml:space="preserve"> </w:t>
+                            </w:r>
+                            <w:r>
+                              <w:rPr>
+                                <w:lang w:val="en-US"/>
+                              </w:rPr>
+                              <w:t>{echo "PONTIANAK";</w:t>
+                            </w:r>
+                            <w:proofErr w:type="gramStart"/>
+                            <w:r>
+                              <w:rPr>
+                                <w:lang w:val="en-US"/>
+                              </w:rPr>
+                              <w:t>}</w:t>
+                            </w:r>
+                            <w:r>
+                              <w:rPr>
+                                <w:lang w:val="en-US"/>
+                              </w:rPr>
+                              <w:t xml:space="preserve"> </w:t>
+                            </w:r>
+                            <w:r>
+                              <w:rPr>
+                                <w:lang w:val="en-US"/>
+                              </w:rPr>
+                              <w:t>?</w:t>
+                            </w:r>
+                            <w:proofErr w:type="gramEnd"/>
+                            <w:r>
+                              <w:rPr>
+                                <w:lang w:val="en-US"/>
+                              </w:rPr>
+                              <w:t>&gt;</w:t>
+                            </w:r>
+                          </w:p>
+                          <w:p>
+                            <w:pPr>
+                              <w:rPr>
+                                <w:lang w:val="en-US"/>
+                              </w:rPr>
+                            </w:pPr>
+                            <w:r>
+                              <w:rPr>
+                                <w:lang w:val="en-US"/>
+                              </w:rPr>
+                              <w:t>&lt;/td&gt;&lt;td&gt;</w:t>
+                            </w:r>
+                            <w:proofErr w:type="gramStart"/>
+                            <w:r>
+                              <w:rPr>
+                                <w:lang w:val="en-US"/>
+                              </w:rPr>
+                              <w:t>&lt;?=</w:t>
+                            </w:r>
+                            <w:proofErr w:type="gramEnd"/>
+                            <w:r>
+                              <w:rPr>
+                                <w:lang w:val="en-US"/>
+                              </w:rPr>
+                              <w:t>$row["</w:t>
+                            </w:r>
+                            <w:proofErr w:type="spellStart"/>
+                            <w:r>
+                              <w:rPr>
+                                <w:lang w:val="en-US"/>
+                              </w:rPr>
+                              <w:t>PemimpinIbadah</w:t>
+                            </w:r>
+                            <w:proofErr w:type="spellEnd"/>
+                            <w:r>
+                              <w:rPr>
+                                <w:lang w:val="en-US"/>
+                              </w:rPr>
+                              <w:t>"]?&gt;&lt;/td&gt;&lt;td&gt;</w:t>
+                            </w:r>
+                          </w:p>
+                          <w:p>
+                            <w:pPr>
+                              <w:rPr>
+                                <w:lang w:val="en-US"/>
+                              </w:rPr>
+                            </w:pPr>
+                            <w:r>
+                              <w:rPr>
+                                <w:lang w:val="en-US"/>
+                              </w:rPr>
+                              <w:t>&lt;?php</w:t>
+                            </w:r>
+                          </w:p>
+                          <w:p>
+                            <w:pPr>
+                              <w:rPr>
+                                <w:lang w:val="en-US"/>
+                              </w:rPr>
+                            </w:pPr>
+                            <w:r>
+                              <w:rPr>
+                                <w:lang w:val="en-US"/>
+                              </w:rPr>
+                              <w:t>if($row["Verified"] == "NO")</w:t>
+                            </w:r>
+                            <w:r>
+                              <w:rPr>
+                                <w:lang w:val="en-US"/>
+                              </w:rPr>
+                              <w:t xml:space="preserve"> </w:t>
+                            </w:r>
+                            <w:proofErr w:type="gramStart"/>
+                            <w:r>
+                              <w:rPr>
+                                <w:lang w:val="en-US"/>
+                              </w:rPr>
+                              <w:t>{</w:t>
+                            </w:r>
+                            <w:r>
+                              <w:rPr>
+                                <w:lang w:val="en-US"/>
+                              </w:rPr>
+                              <w:t xml:space="preserve"> </w:t>
+                            </w:r>
+                            <w:r>
+                              <w:rPr>
+                                <w:lang w:val="en-US"/>
+                              </w:rPr>
+                              <w:t>echo</w:t>
+                            </w:r>
+                            <w:proofErr w:type="gramEnd"/>
+                            <w:r>
+                              <w:rPr>
+                                <w:lang w:val="en-US"/>
+                              </w:rPr>
+                              <w:t>"&lt;</w:t>
+                            </w:r>
+                            <w:proofErr w:type="spellStart"/>
+                            <w:r>
+                              <w:rPr>
+                                <w:lang w:val="en-US"/>
+                              </w:rPr>
+                              <w:t>i</w:t>
+                            </w:r>
+                            <w:proofErr w:type="spellEnd"/>
+                            <w:r>
+                              <w:rPr>
+                                <w:lang w:val="en-US"/>
+                              </w:rPr>
+                              <w:t xml:space="preserve"> id='</w:t>
+                            </w:r>
+                            <w:proofErr w:type="spellStart"/>
+                            <w:r>
+                              <w:rPr>
+                                <w:lang w:val="en-US"/>
+                              </w:rPr>
+                              <w:t>vn</w:t>
+                            </w:r>
+                            <w:proofErr w:type="spellEnd"/>
+                            <w:r>
+                              <w:rPr>
+                                <w:lang w:val="en-US"/>
+                              </w:rPr>
+                              <w:t>' class='</w:t>
+                            </w:r>
+                            <w:proofErr w:type="spellStart"/>
+                            <w:r>
+                              <w:rPr>
+                                <w:lang w:val="en-US"/>
+                              </w:rPr>
+                              <w:t>glyphicon</w:t>
+                            </w:r>
+                            <w:proofErr w:type="spellEnd"/>
+                            <w:r>
+                              <w:rPr>
+                                <w:lang w:val="en-US"/>
+                              </w:rPr>
+                              <w:t xml:space="preserve"> </w:t>
+                            </w:r>
+                            <w:proofErr w:type="spellStart"/>
+                            <w:r>
+                              <w:rPr>
+                                <w:lang w:val="en-US"/>
+                              </w:rPr>
+                              <w:t>glyphicon</w:t>
+                            </w:r>
+                            <w:proofErr w:type="spellEnd"/>
+                            <w:r>
+                              <w:rPr>
+                                <w:lang w:val="en-US"/>
+                              </w:rPr>
+                              <w:t>-remove'&gt;&lt;/</w:t>
+                            </w:r>
+                            <w:proofErr w:type="spellStart"/>
+                            <w:r>
+                              <w:rPr>
+                                <w:lang w:val="en-US"/>
+                              </w:rPr>
+                              <w:t>i</w:t>
+                            </w:r>
+                            <w:proofErr w:type="spellEnd"/>
+                            <w:r>
+                              <w:rPr>
+                                <w:lang w:val="en-US"/>
+                              </w:rPr>
+                              <w:t>&gt;";</w:t>
+                            </w:r>
+                            <w:r>
+                              <w:rPr>
+                                <w:lang w:val="en-US"/>
+                              </w:rPr>
+                              <w:t xml:space="preserve"> </w:t>
+                            </w:r>
+                            <w:r>
+                              <w:rPr>
+                                <w:lang w:val="en-US"/>
+                              </w:rPr>
+                              <w:t>}</w:t>
+                            </w:r>
+                          </w:p>
+                          <w:p>
+                            <w:pPr>
+                              <w:rPr>
+                                <w:lang w:val="en-US"/>
+                              </w:rPr>
+                            </w:pPr>
+                            <w:r>
+                              <w:rPr>
+                                <w:lang w:val="en-US"/>
+                              </w:rPr>
+                              <w:t>else</w:t>
+                            </w:r>
+                            <w:r>
+                              <w:rPr>
+                                <w:lang w:val="en-US"/>
+                              </w:rPr>
+                              <w:t xml:space="preserve"> </w:t>
+                            </w:r>
+                            <w:proofErr w:type="gramStart"/>
+                            <w:r>
+                              <w:rPr>
+                                <w:lang w:val="en-US"/>
+                              </w:rPr>
+                              <w:t>{</w:t>
+                            </w:r>
+                            <w:r>
+                              <w:rPr>
+                                <w:lang w:val="en-US"/>
+                              </w:rPr>
+                              <w:t xml:space="preserve"> </w:t>
+                            </w:r>
+                            <w:r>
+                              <w:rPr>
+                                <w:lang w:val="en-US"/>
+                              </w:rPr>
+                              <w:t>echo</w:t>
+                            </w:r>
+                            <w:proofErr w:type="gramEnd"/>
+                            <w:r>
+                              <w:rPr>
+                                <w:lang w:val="en-US"/>
+                              </w:rPr>
+                              <w:t xml:space="preserve"> "&lt;</w:t>
+                            </w:r>
+                            <w:proofErr w:type="spellStart"/>
+                            <w:r>
+                              <w:rPr>
+                                <w:lang w:val="en-US"/>
+                              </w:rPr>
+                              <w:t>i</w:t>
+                            </w:r>
+                            <w:proofErr w:type="spellEnd"/>
+                            <w:r>
+                              <w:rPr>
+                                <w:lang w:val="en-US"/>
+                              </w:rPr>
+                              <w:t xml:space="preserve"> id='</w:t>
+                            </w:r>
+                            <w:proofErr w:type="spellStart"/>
+                            <w:r>
+                              <w:rPr>
+                                <w:lang w:val="en-US"/>
+                              </w:rPr>
+                              <w:t>vy</w:t>
+                            </w:r>
+                            <w:proofErr w:type="spellEnd"/>
+                            <w:r>
+                              <w:rPr>
+                                <w:lang w:val="en-US"/>
+                              </w:rPr>
+                              <w:t>' class='</w:t>
+                            </w:r>
+                            <w:proofErr w:type="spellStart"/>
+                            <w:r>
+                              <w:rPr>
+                                <w:lang w:val="en-US"/>
+                              </w:rPr>
+                              <w:t>glyphicon</w:t>
+                            </w:r>
+                            <w:proofErr w:type="spellEnd"/>
+                            <w:r>
+                              <w:rPr>
+                                <w:lang w:val="en-US"/>
+                              </w:rPr>
+                              <w:t xml:space="preserve"> </w:t>
+                            </w:r>
+                            <w:proofErr w:type="spellStart"/>
+                            <w:r>
+                              <w:rPr>
+                                <w:lang w:val="en-US"/>
+                              </w:rPr>
+                              <w:t>glyphicon</w:t>
+                            </w:r>
+                            <w:proofErr w:type="spellEnd"/>
+                            <w:r>
+                              <w:rPr>
+                                <w:lang w:val="en-US"/>
+                              </w:rPr>
+                              <w:t>-ok'&gt;&lt;/</w:t>
+                            </w:r>
+                            <w:proofErr w:type="spellStart"/>
+                            <w:r>
+                              <w:rPr>
+                                <w:lang w:val="en-US"/>
+                              </w:rPr>
+                              <w:t>i</w:t>
+                            </w:r>
+                            <w:proofErr w:type="spellEnd"/>
+                            <w:r>
+                              <w:rPr>
+                                <w:lang w:val="en-US"/>
+                              </w:rPr>
+                              <w:t>&gt;";  }</w:t>
+                            </w:r>
+                            <w:r>
+                              <w:rPr>
+                                <w:lang w:val="en-US"/>
+                              </w:rPr>
+                              <w:t xml:space="preserve"> </w:t>
+                            </w:r>
+                            <w:r>
+                              <w:rPr>
+                                <w:lang w:val="en-US"/>
+                              </w:rPr>
+                              <w:t>?&gt; </w:t>
+                            </w:r>
+                          </w:p>
+                          <w:p/>
+                        </w:txbxContent>
+                      </wps:txbx>
+                      <wps:bodyPr rot="0" vert="horz" wrap="square" lIns="91440" tIns="45720" rIns="91440" bIns="45720" anchor="t" anchorCtr="0">
+                        <a:noAutofit/>
+                      </wps:bodyPr>
+                    </wps:wsp>
+                  </a:graphicData>
+                </a:graphic>
+              </wp:inline>
+            </w:drawing>
+          </mc:Choice>
+          <mc:Fallback>
+            <w:pict>
+              <v:shape w14:anchorId="64822116" id="_x0000_s1031" type="#_x0000_t202" style="width:396pt;height:405pt;visibility:visible;mso-wrap-style:square;mso-left-percent:-10001;mso-top-percent:-10001;mso-position-horizontal:absolute;mso-position-horizontal-relative:char;mso-position-vertical:absolute;mso-position-vertical-relative:line;mso-left-percent:-10001;mso-top-percent:-10001;v-text-anchor:top" o:gfxdata="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">
+                <v:textbox>
+                  <w:txbxContent>
+                    <w:p>
+                      <w:pPr>
+                        <w:rPr>
+                          <w:lang w:val="en-US"/>
+                        </w:rPr>
+                      </w:pPr>
+                      <w:r>
+                        <w:rPr>
+                          <w:lang w:val="en-US"/>
+                        </w:rPr>
+                        <w:t xml:space="preserve">&lt;?php </w:t>
+                      </w:r>
+                      <w:proofErr w:type="gramStart"/>
+                      <w:r>
+                        <w:rPr>
+                          <w:lang w:val="en-US"/>
+                        </w:rPr>
+                        <w:t>while(</w:t>
+                      </w:r>
+                      <w:proofErr w:type="gramEnd"/>
+                      <w:r>
+                        <w:rPr>
+                          <w:lang w:val="en-US"/>
+                        </w:rPr>
+                        <w:t>$row = $result-&gt;</w:t>
+                      </w:r>
+                      <w:proofErr w:type="spellStart"/>
+                      <w:r>
+                        <w:rPr>
+                          <w:lang w:val="en-US"/>
+                        </w:rPr>
+                        <w:t>fetch_assoc</w:t>
+                      </w:r>
+                      <w:proofErr w:type="spellEnd"/>
+                      <w:r>
+                        <w:rPr>
+                          <w:lang w:val="en-US"/>
+                        </w:rPr>
+                        <w:t>()) { ?&gt;</w:t>
+                      </w:r>
+                      <w:r>
+                        <w:rPr>
+                          <w:lang w:val="en-US"/>
+                        </w:rPr>
+                        <w:t xml:space="preserve"> </w:t>
+                      </w:r>
+                      <w:r>
+                        <w:rPr>
+                          <w:lang w:val="en-US"/>
+                        </w:rPr>
+                        <w:t xml:space="preserve">&lt;?php </w:t>
+                      </w:r>
+                    </w:p>
+                    <w:p>
+                      <w:pPr>
+                        <w:rPr>
+                          <w:lang w:val="en-US"/>
+                        </w:rPr>
+                      </w:pPr>
+                      <w:r>
+                        <w:rPr>
+                          <w:lang w:val="en-US"/>
+                        </w:rPr>
+                        <w:t>$id = $row["</w:t>
+                      </w:r>
+                      <w:proofErr w:type="spellStart"/>
+                      <w:r>
+                        <w:rPr>
+                          <w:lang w:val="en-US"/>
+                        </w:rPr>
+                        <w:t>idNotaPersembahan</w:t>
+                      </w:r>
+                      <w:proofErr w:type="spellEnd"/>
+                      <w:r>
+                        <w:rPr>
+                          <w:lang w:val="en-US"/>
+                        </w:rPr>
+                        <w:t>"];</w:t>
+                      </w:r>
+                      <w:r>
+                        <w:rPr>
+                          <w:lang w:val="en-US"/>
+                        </w:rPr>
+                        <w:t xml:space="preserve"> </w:t>
+                      </w:r>
+                      <w:r>
+                        <w:rPr>
+                          <w:lang w:val="en-US"/>
+                        </w:rPr>
+                        <w:t>$sum = $row['</w:t>
+                      </w:r>
+                      <w:proofErr w:type="spellStart"/>
+                      <w:r>
+                        <w:rPr>
+                          <w:lang w:val="en-US"/>
+                        </w:rPr>
+                        <w:t>HariTuhan</w:t>
+                      </w:r>
+                      <w:proofErr w:type="spellEnd"/>
+                      <w:r>
+                        <w:rPr>
+                          <w:lang w:val="en-US"/>
+                        </w:rPr>
+                        <w:t>'] + $row['</w:t>
+                      </w:r>
+                      <w:proofErr w:type="spellStart"/>
+                      <w:r>
+                        <w:rPr>
+                          <w:lang w:val="en-US"/>
+                        </w:rPr>
+                        <w:t>SekolahMinggu</w:t>
+                      </w:r>
+                      <w:proofErr w:type="spellEnd"/>
+                      <w:r>
+                        <w:rPr>
+                          <w:lang w:val="en-US"/>
+                        </w:rPr>
+                        <w:t>'] + $row['</w:t>
+                      </w:r>
+                      <w:proofErr w:type="spellStart"/>
+                      <w:r>
+                        <w:rPr>
+                          <w:lang w:val="en-US"/>
+                        </w:rPr>
+                        <w:t>DoaTengahMinggu</w:t>
+                      </w:r>
+                      <w:proofErr w:type="spellEnd"/>
+                      <w:r>
+                        <w:rPr>
+                          <w:lang w:val="en-US"/>
+                        </w:rPr>
+                        <w:t>'];</w:t>
+                      </w:r>
+                    </w:p>
+                    <w:p>
+                      <w:pPr>
+                        <w:rPr>
+                          <w:lang w:val="en-US"/>
+                        </w:rPr>
+                      </w:pPr>
+                      <w:proofErr w:type="spellStart"/>
+                      <w:r>
+                        <w:rPr>
+                          <w:lang w:val="en-US"/>
+                        </w:rPr>
+                        <w:t>array_</w:t>
+                      </w:r>
+                      <w:proofErr w:type="gramStart"/>
+                      <w:r>
+                        <w:rPr>
+                          <w:lang w:val="en-US"/>
+                        </w:rPr>
+                        <w:t>push</w:t>
+                      </w:r>
+                      <w:proofErr w:type="spellEnd"/>
+                      <w:r>
+                        <w:rPr>
+                          <w:lang w:val="en-US"/>
+                        </w:rPr>
+                        <w:t>(</w:t>
+                      </w:r>
+                      <w:proofErr w:type="gramEnd"/>
+                      <w:r>
+                        <w:rPr>
+                          <w:lang w:val="en-US"/>
+                        </w:rPr>
+                        <w:t>$</w:t>
+                      </w:r>
+                      <w:proofErr w:type="spellStart"/>
+                      <w:r>
+                        <w:rPr>
+                          <w:lang w:val="en-US"/>
+                        </w:rPr>
+                        <w:t>arrtotal</w:t>
+                      </w:r>
+                      <w:proofErr w:type="spellEnd"/>
+                      <w:r>
+                        <w:rPr>
+                          <w:lang w:val="en-US"/>
+                        </w:rPr>
+                        <w:t>, $sum);</w:t>
+                      </w:r>
+                      <w:r>
+                        <w:rPr>
+                          <w:lang w:val="en-US"/>
+                        </w:rPr>
+                        <w:t xml:space="preserve"> </w:t>
+                      </w:r>
+                      <w:r>
+                        <w:rPr>
+                          <w:lang w:val="en-US"/>
+                        </w:rPr>
+                        <w:t>?&gt;</w:t>
+                      </w:r>
+                    </w:p>
+                    <w:p>
+                      <w:pPr>
+                        <w:rPr>
+                          <w:lang w:val="en-US"/>
+                        </w:rPr>
+                      </w:pPr>
+                      <w:r>
+                        <w:rPr>
+                          <w:lang w:val="en-US"/>
+                        </w:rPr>
+                        <w:t>&lt;tr&gt;&lt;td&gt;</w:t>
+                      </w:r>
+                      <w:proofErr w:type="gramStart"/>
+                      <w:r>
+                        <w:rPr>
+                          <w:lang w:val="en-US"/>
+                        </w:rPr>
+                        <w:t>&lt;?=</w:t>
+                      </w:r>
+                      <w:proofErr w:type="gramEnd"/>
+                      <w:r>
+                        <w:rPr>
+                          <w:lang w:val="en-US"/>
+                        </w:rPr>
+                        <w:t>$row["</w:t>
+                      </w:r>
+                      <w:proofErr w:type="spellStart"/>
+                      <w:r>
+                        <w:rPr>
+                          <w:lang w:val="en-US"/>
+                        </w:rPr>
+                        <w:t>idNotaPersembahan</w:t>
+                      </w:r>
+                      <w:proofErr w:type="spellEnd"/>
+                      <w:r>
+                        <w:rPr>
+                          <w:lang w:val="en-US"/>
+                        </w:rPr>
+                        <w:t>"]?&gt;&lt;/td&gt;</w:t>
+                      </w:r>
+                    </w:p>
+                    <w:p>
+                      <w:pPr>
+                        <w:rPr>
+                          <w:lang w:val="en-US"/>
+                        </w:rPr>
+                      </w:pPr>
+                      <w:r>
+                        <w:rPr>
+                          <w:lang w:val="en-US"/>
+                        </w:rPr>
+                        <w:t>&lt;td&gt;</w:t>
+                      </w:r>
+                      <w:proofErr w:type="gramStart"/>
+                      <w:r>
+                        <w:rPr>
+                          <w:lang w:val="en-US"/>
+                        </w:rPr>
+                        <w:t>&lt;?=</w:t>
+                      </w:r>
+                      <w:proofErr w:type="gramEnd"/>
+                      <w:r>
+                        <w:rPr>
+                          <w:lang w:val="en-US"/>
+                        </w:rPr>
+                        <w:t>$row["</w:t>
+                      </w:r>
+                      <w:proofErr w:type="spellStart"/>
+                      <w:r>
+                        <w:rPr>
+                          <w:lang w:val="en-US"/>
+                        </w:rPr>
+                        <w:t>TglIbadah</w:t>
+                      </w:r>
+                      <w:proofErr w:type="spellEnd"/>
+                      <w:r>
+                        <w:rPr>
+                          <w:lang w:val="en-US"/>
+                        </w:rPr>
+                        <w:t>"]?&gt;&lt;/td&gt;</w:t>
+                      </w:r>
+                    </w:p>
+                    <w:p>
+                      <w:pPr>
+                        <w:rPr>
+                          <w:lang w:val="en-US"/>
+                        </w:rPr>
+                      </w:pPr>
+                      <w:r>
+                        <w:rPr>
+                          <w:lang w:val="en-US"/>
+                        </w:rPr>
+                        <w:t>&lt;td&gt;</w:t>
+                      </w:r>
+                    </w:p>
+                    <w:p>
+                      <w:pPr>
+                        <w:rPr>
+                          <w:lang w:val="en-US"/>
+                        </w:rPr>
+                      </w:pPr>
+                      <w:r>
+                        <w:rPr>
+                          <w:lang w:val="en-US"/>
+                        </w:rPr>
+                        <w:t>&lt;?php</w:t>
+                      </w:r>
+                      <w:r>
+                        <w:rPr>
+                          <w:lang w:val="en-US"/>
+                        </w:rPr>
+                        <w:t xml:space="preserve"> </w:t>
+                      </w:r>
+                      <w:r>
+                        <w:rPr>
+                          <w:lang w:val="en-US"/>
+                        </w:rPr>
+                        <w:t>if($row["</w:t>
+                      </w:r>
+                      <w:proofErr w:type="spellStart"/>
+                      <w:r>
+                        <w:rPr>
+                          <w:lang w:val="en-US"/>
+                        </w:rPr>
+                        <w:t>idGereja</w:t>
+                      </w:r>
+                      <w:proofErr w:type="spellEnd"/>
+                      <w:r>
+                        <w:rPr>
+                          <w:lang w:val="en-US"/>
+                        </w:rPr>
+                        <w:t>"] == 1)</w:t>
+                      </w:r>
+                      <w:r>
+                        <w:rPr>
+                          <w:lang w:val="en-US"/>
+                        </w:rPr>
+                        <w:t xml:space="preserve"> </w:t>
+                      </w:r>
+                      <w:proofErr w:type="gramStart"/>
+                      <w:r>
+                        <w:rPr>
+                          <w:lang w:val="en-US"/>
+                        </w:rPr>
+                        <w:t>{</w:t>
+                      </w:r>
+                      <w:r>
+                        <w:rPr>
+                          <w:lang w:val="en-US"/>
+                        </w:rPr>
+                        <w:t xml:space="preserve"> </w:t>
+                      </w:r>
+                      <w:r>
+                        <w:rPr>
+                          <w:lang w:val="en-US"/>
+                        </w:rPr>
+                        <w:t>echo</w:t>
+                      </w:r>
+                      <w:proofErr w:type="gramEnd"/>
+                      <w:r>
+                        <w:rPr>
+                          <w:lang w:val="en-US"/>
+                        </w:rPr>
+                        <w:t xml:space="preserve"> "TANGERANG";}</w:t>
+                      </w:r>
+                    </w:p>
+                    <w:p>
+                      <w:pPr>
+                        <w:rPr>
+                          <w:lang w:val="en-US"/>
+                        </w:rPr>
+                      </w:pPr>
+                      <w:r>
+                        <w:rPr>
+                          <w:lang w:val="en-US"/>
+                        </w:rPr>
+                        <w:t>else if($row["</w:t>
+                      </w:r>
+                      <w:proofErr w:type="spellStart"/>
+                      <w:r>
+                        <w:rPr>
+                          <w:lang w:val="en-US"/>
+                        </w:rPr>
+                        <w:t>idGereja</w:t>
+                      </w:r>
+                      <w:proofErr w:type="spellEnd"/>
+                      <w:r>
+                        <w:rPr>
+                          <w:lang w:val="en-US"/>
+                        </w:rPr>
+                        <w:t>"] == 2)</w:t>
+                      </w:r>
+                      <w:r>
+                        <w:rPr>
+                          <w:lang w:val="en-US"/>
+                        </w:rPr>
+                        <w:t xml:space="preserve"> </w:t>
+                      </w:r>
+                      <w:proofErr w:type="gramStart"/>
+                      <w:r>
+                        <w:rPr>
+                          <w:lang w:val="en-US"/>
+                        </w:rPr>
+                        <w:t>{</w:t>
+                      </w:r>
+                      <w:r>
+                        <w:rPr>
+                          <w:lang w:val="en-US"/>
+                        </w:rPr>
+                        <w:t xml:space="preserve"> </w:t>
+                      </w:r>
+                      <w:r>
+                        <w:rPr>
+                          <w:lang w:val="en-US"/>
+                        </w:rPr>
+                        <w:t>echo</w:t>
+                      </w:r>
+                      <w:proofErr w:type="gramEnd"/>
+                      <w:r>
+                        <w:rPr>
+                          <w:lang w:val="en-US"/>
+                        </w:rPr>
+                        <w:t xml:space="preserve"> "SURABAYA";}</w:t>
+                      </w:r>
+                    </w:p>
+                    <w:p>
+                      <w:pPr>
+                        <w:rPr>
+                          <w:lang w:val="en-US"/>
+                        </w:rPr>
+                      </w:pPr>
+                      <w:r>
+                        <w:rPr>
+                          <w:lang w:val="en-US"/>
+                        </w:rPr>
+                        <w:t>else if($row["</w:t>
+                      </w:r>
+                      <w:proofErr w:type="spellStart"/>
+                      <w:r>
+                        <w:rPr>
+                          <w:lang w:val="en-US"/>
+                        </w:rPr>
+                        <w:t>idGereja</w:t>
+                      </w:r>
+                      <w:proofErr w:type="spellEnd"/>
+                      <w:r>
+                        <w:rPr>
+                          <w:lang w:val="en-US"/>
+                        </w:rPr>
+                        <w:t>"] == 3)</w:t>
+                      </w:r>
+                      <w:r>
+                        <w:rPr>
+                          <w:lang w:val="en-US"/>
+                        </w:rPr>
+                        <w:t xml:space="preserve"> </w:t>
+                      </w:r>
+                      <w:proofErr w:type="gramStart"/>
+                      <w:r>
+                        <w:rPr>
+                          <w:lang w:val="en-US"/>
+                        </w:rPr>
+                        <w:t>{</w:t>
+                      </w:r>
+                      <w:r>
+                        <w:rPr>
+                          <w:lang w:val="en-US"/>
+                        </w:rPr>
+                        <w:t xml:space="preserve"> </w:t>
+                      </w:r>
+                      <w:r>
+                        <w:rPr>
+                          <w:lang w:val="en-US"/>
+                        </w:rPr>
+                        <w:t>echo</w:t>
+                      </w:r>
+                      <w:proofErr w:type="gramEnd"/>
+                      <w:r>
+                        <w:rPr>
+                          <w:lang w:val="en-US"/>
+                        </w:rPr>
+                        <w:t xml:space="preserve"> "LOMBOK";</w:t>
+                      </w:r>
+                      <w:r>
+                        <w:rPr>
+                          <w:lang w:val="en-US"/>
+                        </w:rPr>
+                        <w:t xml:space="preserve"> </w:t>
+                      </w:r>
+                      <w:r>
+                        <w:rPr>
+                          <w:lang w:val="en-US"/>
+                        </w:rPr>
+                        <w:t>}</w:t>
+                      </w:r>
+                    </w:p>
+                    <w:p>
+                      <w:pPr>
+                        <w:rPr>
+                          <w:lang w:val="en-US"/>
+                        </w:rPr>
+                      </w:pPr>
+                      <w:r>
+                        <w:rPr>
+                          <w:lang w:val="en-US"/>
+                        </w:rPr>
+                        <w:t>else if($row["</w:t>
+                      </w:r>
+                      <w:proofErr w:type="spellStart"/>
+                      <w:r>
+                        <w:rPr>
+                          <w:lang w:val="en-US"/>
+                        </w:rPr>
+                        <w:t>idGereja</w:t>
+                      </w:r>
+                      <w:proofErr w:type="spellEnd"/>
+                      <w:r>
+                        <w:rPr>
+                          <w:lang w:val="en-US"/>
+                        </w:rPr>
+                        <w:t>"] == 4)</w:t>
+                      </w:r>
+                      <w:r>
+                        <w:rPr>
+                          <w:lang w:val="en-US"/>
+                        </w:rPr>
+                        <w:t xml:space="preserve"> </w:t>
+                      </w:r>
+                      <w:r>
+                        <w:rPr>
+                          <w:lang w:val="en-US"/>
+                        </w:rPr>
+                        <w:t>{echo "SEKURA";}</w:t>
+                      </w:r>
+                    </w:p>
+                    <w:p>
+                      <w:pPr>
+                        <w:rPr>
+                          <w:lang w:val="en-US"/>
+                        </w:rPr>
+                      </w:pPr>
+                      <w:r>
+                        <w:rPr>
+                          <w:lang w:val="en-US"/>
+                        </w:rPr>
+                        <w:t>else if($row["</w:t>
+                      </w:r>
+                      <w:proofErr w:type="spellStart"/>
+                      <w:r>
+                        <w:rPr>
+                          <w:lang w:val="en-US"/>
+                        </w:rPr>
+                        <w:t>idGereja</w:t>
+                      </w:r>
+                      <w:proofErr w:type="spellEnd"/>
+                      <w:r>
+                        <w:rPr>
+                          <w:lang w:val="en-US"/>
+                        </w:rPr>
+                        <w:t>"] == 5)</w:t>
+                      </w:r>
+                      <w:r>
+                        <w:rPr>
+                          <w:lang w:val="en-US"/>
+                        </w:rPr>
+                        <w:t xml:space="preserve"> </w:t>
+                      </w:r>
+                      <w:r>
+                        <w:rPr>
+                          <w:lang w:val="en-US"/>
+                        </w:rPr>
+                        <w:t>{echo "BALI";}</w:t>
+                      </w:r>
+                    </w:p>
+                    <w:p>
+                      <w:pPr>
+                        <w:rPr>
+                          <w:lang w:val="en-US"/>
+                        </w:rPr>
+                      </w:pPr>
+                      <w:r>
+                        <w:rPr>
+                          <w:lang w:val="en-US"/>
+                        </w:rPr>
+                        <w:t>else if($row["</w:t>
+                      </w:r>
+                      <w:proofErr w:type="spellStart"/>
+                      <w:r>
+                        <w:rPr>
+                          <w:lang w:val="en-US"/>
+                        </w:rPr>
+                        <w:t>idGereja</w:t>
+                      </w:r>
+                      <w:proofErr w:type="spellEnd"/>
+                      <w:r>
+                        <w:rPr>
+                          <w:lang w:val="en-US"/>
+                        </w:rPr>
+                        <w:t>"] == 6)</w:t>
+                      </w:r>
+                      <w:r>
+                        <w:rPr>
+                          <w:lang w:val="en-US"/>
+                        </w:rPr>
+                        <w:t xml:space="preserve"> </w:t>
+                      </w:r>
+                      <w:r>
+                        <w:rPr>
+                          <w:lang w:val="en-US"/>
+                        </w:rPr>
+                        <w:t>{echo "PONTIANAK";</w:t>
+                      </w:r>
+                      <w:proofErr w:type="gramStart"/>
+                      <w:r>
+                        <w:rPr>
+                          <w:lang w:val="en-US"/>
+                        </w:rPr>
+                        <w:t>}</w:t>
+                      </w:r>
+                      <w:r>
+                        <w:rPr>
+                          <w:lang w:val="en-US"/>
+                        </w:rPr>
+                        <w:t xml:space="preserve"> </w:t>
+                      </w:r>
+                      <w:r>
+                        <w:rPr>
+                          <w:lang w:val="en-US"/>
+                        </w:rPr>
+                        <w:t>?</w:t>
+                      </w:r>
+                      <w:proofErr w:type="gramEnd"/>
+                      <w:r>
+                        <w:rPr>
+                          <w:lang w:val="en-US"/>
+                        </w:rPr>
+                        <w:t>&gt;</w:t>
+                      </w:r>
+                    </w:p>
+                    <w:p>
+                      <w:pPr>
+                        <w:rPr>
+                          <w:lang w:val="en-US"/>
+                        </w:rPr>
+                      </w:pPr>
+                      <w:r>
+                        <w:rPr>
+                          <w:lang w:val="en-US"/>
+                        </w:rPr>
+                        <w:t>&lt;/td&gt;&lt;td&gt;</w:t>
+                      </w:r>
+                      <w:proofErr w:type="gramStart"/>
+                      <w:r>
+                        <w:rPr>
+                          <w:lang w:val="en-US"/>
+                        </w:rPr>
+                        <w:t>&lt;?=</w:t>
+                      </w:r>
+                      <w:proofErr w:type="gramEnd"/>
+                      <w:r>
+                        <w:rPr>
+                          <w:lang w:val="en-US"/>
+                        </w:rPr>
+                        <w:t>$row["</w:t>
+                      </w:r>
+                      <w:proofErr w:type="spellStart"/>
+                      <w:r>
+                        <w:rPr>
+                          <w:lang w:val="en-US"/>
+                        </w:rPr>
+                        <w:t>PemimpinIbadah</w:t>
+                      </w:r>
+                      <w:proofErr w:type="spellEnd"/>
+                      <w:r>
+                        <w:rPr>
+                          <w:lang w:val="en-US"/>
+                        </w:rPr>
+                        <w:t>"]?&gt;&lt;/td&gt;&lt;td&gt;</w:t>
+                      </w:r>
+                    </w:p>
+                    <w:p>
+                      <w:pPr>
+                        <w:rPr>
+                          <w:lang w:val="en-US"/>
+                        </w:rPr>
+                      </w:pPr>
+                      <w:r>
+                        <w:rPr>
+                          <w:lang w:val="en-US"/>
+                        </w:rPr>
+                        <w:t>&lt;?php</w:t>
+                      </w:r>
+                    </w:p>
+                    <w:p>
+                      <w:pPr>
+                        <w:rPr>
+                          <w:lang w:val="en-US"/>
+                        </w:rPr>
+                      </w:pPr>
+                      <w:r>
+                        <w:rPr>
+                          <w:lang w:val="en-US"/>
+                        </w:rPr>
+                        <w:t>if($row["Verified"] == "NO")</w:t>
+                      </w:r>
+                      <w:r>
+                        <w:rPr>
+                          <w:lang w:val="en-US"/>
+                        </w:rPr>
+                        <w:t xml:space="preserve"> </w:t>
+                      </w:r>
+                      <w:proofErr w:type="gramStart"/>
+                      <w:r>
+                        <w:rPr>
+                          <w:lang w:val="en-US"/>
+                        </w:rPr>
+                        <w:t>{</w:t>
+                      </w:r>
+                      <w:r>
+                        <w:rPr>
+                          <w:lang w:val="en-US"/>
+                        </w:rPr>
+                        <w:t xml:space="preserve"> </w:t>
+                      </w:r>
+                      <w:r>
+                        <w:rPr>
+                          <w:lang w:val="en-US"/>
+                        </w:rPr>
+                        <w:t>echo</w:t>
+                      </w:r>
+                      <w:proofErr w:type="gramEnd"/>
+                      <w:r>
+                        <w:rPr>
+                          <w:lang w:val="en-US"/>
+                        </w:rPr>
+                        <w:t>"&lt;</w:t>
+                      </w:r>
+                      <w:proofErr w:type="spellStart"/>
+                      <w:r>
+                        <w:rPr>
+                          <w:lang w:val="en-US"/>
+                        </w:rPr>
+                        <w:t>i</w:t>
+                      </w:r>
+                      <w:proofErr w:type="spellEnd"/>
+                      <w:r>
+                        <w:rPr>
+                          <w:lang w:val="en-US"/>
+                        </w:rPr>
+                        <w:t xml:space="preserve"> id='</w:t>
+                      </w:r>
+                      <w:proofErr w:type="spellStart"/>
+                      <w:r>
+                        <w:rPr>
+                          <w:lang w:val="en-US"/>
+                        </w:rPr>
+                        <w:t>vn</w:t>
+                      </w:r>
+                      <w:proofErr w:type="spellEnd"/>
+                      <w:r>
+                        <w:rPr>
+                          <w:lang w:val="en-US"/>
+                        </w:rPr>
+                        <w:t>' class='</w:t>
+                      </w:r>
+                      <w:proofErr w:type="spellStart"/>
+                      <w:r>
+                        <w:rPr>
+                          <w:lang w:val="en-US"/>
+                        </w:rPr>
+                        <w:t>glyphicon</w:t>
+                      </w:r>
+                      <w:proofErr w:type="spellEnd"/>
+                      <w:r>
+                        <w:rPr>
+                          <w:lang w:val="en-US"/>
+                        </w:rPr>
+                        <w:t xml:space="preserve"> </w:t>
+                      </w:r>
+                      <w:proofErr w:type="spellStart"/>
+                      <w:r>
+                        <w:rPr>
+                          <w:lang w:val="en-US"/>
+                        </w:rPr>
+                        <w:t>glyphicon</w:t>
+                      </w:r>
+                      <w:proofErr w:type="spellEnd"/>
+                      <w:r>
+                        <w:rPr>
+                          <w:lang w:val="en-US"/>
+                        </w:rPr>
+                        <w:t>-remove'&gt;&lt;/</w:t>
+                      </w:r>
+                      <w:proofErr w:type="spellStart"/>
+                      <w:r>
+                        <w:rPr>
+                          <w:lang w:val="en-US"/>
+                        </w:rPr>
+                        <w:t>i</w:t>
+                      </w:r>
+                      <w:proofErr w:type="spellEnd"/>
+                      <w:r>
+                        <w:rPr>
+                          <w:lang w:val="en-US"/>
+                        </w:rPr>
+                        <w:t>&gt;";</w:t>
+                      </w:r>
+                      <w:r>
+                        <w:rPr>
+                          <w:lang w:val="en-US"/>
+                        </w:rPr>
+                        <w:t xml:space="preserve"> </w:t>
+                      </w:r>
+                      <w:r>
+                        <w:rPr>
+                          <w:lang w:val="en-US"/>
+                        </w:rPr>
+                        <w:t>}</w:t>
+                      </w:r>
+                    </w:p>
+                    <w:p>
+                      <w:pPr>
+                        <w:rPr>
+                          <w:lang w:val="en-US"/>
+                        </w:rPr>
+                      </w:pPr>
+                      <w:r>
+                        <w:rPr>
+                          <w:lang w:val="en-US"/>
+                        </w:rPr>
+                        <w:t>else</w:t>
+                      </w:r>
+                      <w:r>
+                        <w:rPr>
+                          <w:lang w:val="en-US"/>
+                        </w:rPr>
+                        <w:t xml:space="preserve"> </w:t>
+                      </w:r>
+                      <w:proofErr w:type="gramStart"/>
+                      <w:r>
+                        <w:rPr>
+                          <w:lang w:val="en-US"/>
+                        </w:rPr>
+                        <w:t>{</w:t>
+                      </w:r>
+                      <w:r>
+                        <w:rPr>
+                          <w:lang w:val="en-US"/>
+                        </w:rPr>
+                        <w:t xml:space="preserve"> </w:t>
+                      </w:r>
+                      <w:r>
+                        <w:rPr>
+                          <w:lang w:val="en-US"/>
+                        </w:rPr>
+                        <w:t>echo</w:t>
+                      </w:r>
+                      <w:proofErr w:type="gramEnd"/>
+                      <w:r>
+                        <w:rPr>
+                          <w:lang w:val="en-US"/>
+                        </w:rPr>
+                        <w:t xml:space="preserve"> "&lt;</w:t>
+                      </w:r>
+                      <w:proofErr w:type="spellStart"/>
+                      <w:r>
+                        <w:rPr>
+                          <w:lang w:val="en-US"/>
+                        </w:rPr>
+                        <w:t>i</w:t>
+                      </w:r>
+                      <w:proofErr w:type="spellEnd"/>
+                      <w:r>
+                        <w:rPr>
+                          <w:lang w:val="en-US"/>
+                        </w:rPr>
+                        <w:t xml:space="preserve"> id='</w:t>
+                      </w:r>
+                      <w:proofErr w:type="spellStart"/>
+                      <w:r>
+                        <w:rPr>
+                          <w:lang w:val="en-US"/>
+                        </w:rPr>
+                        <w:t>vy</w:t>
+                      </w:r>
+                      <w:proofErr w:type="spellEnd"/>
+                      <w:r>
+                        <w:rPr>
+                          <w:lang w:val="en-US"/>
+                        </w:rPr>
+                        <w:t>' class='</w:t>
+                      </w:r>
+                      <w:proofErr w:type="spellStart"/>
+                      <w:r>
+                        <w:rPr>
+                          <w:lang w:val="en-US"/>
+                        </w:rPr>
+                        <w:t>glyphicon</w:t>
+                      </w:r>
+                      <w:proofErr w:type="spellEnd"/>
+                      <w:r>
+                        <w:rPr>
+                          <w:lang w:val="en-US"/>
+                        </w:rPr>
+                        <w:t xml:space="preserve"> </w:t>
+                      </w:r>
+                      <w:proofErr w:type="spellStart"/>
+                      <w:r>
+                        <w:rPr>
+                          <w:lang w:val="en-US"/>
+                        </w:rPr>
+                        <w:t>glyphicon</w:t>
+                      </w:r>
+                      <w:proofErr w:type="spellEnd"/>
+                      <w:r>
+                        <w:rPr>
+                          <w:lang w:val="en-US"/>
+                        </w:rPr>
+                        <w:t>-ok'&gt;&lt;/</w:t>
+                      </w:r>
+                      <w:proofErr w:type="spellStart"/>
+                      <w:r>
+                        <w:rPr>
+                          <w:lang w:val="en-US"/>
+                        </w:rPr>
+                        <w:t>i</w:t>
+                      </w:r>
+                      <w:proofErr w:type="spellEnd"/>
+                      <w:r>
+                        <w:rPr>
+                          <w:lang w:val="en-US"/>
+                        </w:rPr>
+                        <w:t>&gt;";  }</w:t>
+                      </w:r>
+                      <w:r>
+                        <w:rPr>
+                          <w:lang w:val="en-US"/>
+                        </w:rPr>
+                        <w:t xml:space="preserve"> </w:t>
+                      </w:r>
+                      <w:r>
+                        <w:rPr>
+                          <w:lang w:val="en-US"/>
+                        </w:rPr>
+                        <w:t>?&gt; </w:t>
+                      </w:r>
+                    </w:p>
+                    <w:p/>
+                  </w:txbxContent>
+                </v:textbox>
+                <w10:anchorlock/>
+              </v:shape>
+            </w:pict>
+          </mc:Fallback>
+        </mc:AlternateContent>
+      </w:r>
     </w:p>
     <w:p>
       <w:pPr>
@@ -51433,22 +53760,6 @@
           <w:lang w:val="en-US"/>
         </w:rPr>
       </w:pPr>
-    </w:p>
-    <w:p>
-      <w:pPr>
-        <w:spacing w:line="480" w:lineRule="auto"/>
-        <w:ind w:firstLine="284"/>
-        <w:jc w:val="center"/>
-        <w:rPr>
-          <w:rFonts w:ascii="Times New Roman" w:hAnsi="Times New Roman" w:cs="Times New Roman"/>
-          <w:b/>
-          <w:sz w:val="24"/>
-          <w:szCs w:val="24"/>
-          <w:lang w:val="en-US"/>
-        </w:rPr>
-      </w:pPr>
-      <w:bookmarkStart w:id="1" w:name="_GoBack"/>
-      <w:bookmarkEnd w:id="1"/>
     </w:p>
     <w:sectPr>
       <w:pgSz w:w="11906" w:h="16838"/>
@@ -52264,7 +54575,7 @@
       </w:pPr>
     </w:pPrDefault>
   </w:docDefaults>
-  <w:latentStyles w:defLockedState="0" w:defUIPriority="99" w:defSemiHidden="0" w:defUnhideWhenUsed="0" w:defQFormat="0" w:count="375">
+  <w:latentStyles w:defLockedState="0" w:defUIPriority="99" w:defSemiHidden="0" w:defUnhideWhenUsed="0" w:defQFormat="0" w:count="376">
     <w:lsdException w:name="Normal" w:uiPriority="0" w:qFormat="1"/>
     <w:lsdException w:name="heading 1" w:uiPriority="9" w:qFormat="1"/>
     <w:lsdException w:name="heading 2" w:semiHidden="1" w:uiPriority="9" w:unhideWhenUsed="1" w:qFormat="1"/>
@@ -52370,7 +54681,6 @@
     <w:lsdException w:name="HTML Sample" w:semiHidden="1" w:unhideWhenUsed="1"/>
     <w:lsdException w:name="HTML Typewriter" w:semiHidden="1" w:unhideWhenUsed="1"/>
     <w:lsdException w:name="HTML Variable" w:semiHidden="1" w:unhideWhenUsed="1"/>
-    <w:lsdException w:name="Normal Table" w:semiHidden="1" w:unhideWhenUsed="1"/>
     <w:lsdException w:name="annotation subject" w:semiHidden="1" w:unhideWhenUsed="1"/>
     <w:lsdException w:name="No List" w:semiHidden="1" w:unhideWhenUsed="1"/>
     <w:lsdException w:name="Outline List 1" w:semiHidden="1" w:unhideWhenUsed="1"/>
@@ -52417,10 +54727,8 @@
     <w:lsdException w:name="Table Subtle 2" w:semiHidden="1" w:unhideWhenUsed="1"/>
     <w:lsdException w:name="Table Web 1" w:semiHidden="1" w:unhideWhenUsed="1"/>
     <w:lsdException w:name="Table Web 2" w:semiHidden="1" w:unhideWhenUsed="1"/>
-    <w:lsdException w:name="Table Web 3" w:semiHidden="1" w:unhideWhenUsed="1"/>
     <w:lsdException w:name="Balloon Text" w:semiHidden="1" w:unhideWhenUsed="1"/>
     <w:lsdException w:name="Table Grid" w:uiPriority="39"/>
-    <w:lsdException w:name="Table Theme" w:semiHidden="1" w:unhideWhenUsed="1"/>
     <w:lsdException w:name="Placeholder Text" w:semiHidden="1"/>
     <w:lsdException w:name="No Spacing" w:uiPriority="1" w:qFormat="1"/>
     <w:lsdException w:name="Light Shading" w:uiPriority="60"/>
@@ -52640,6 +54948,7 @@
     <w:lsdException w:name="Smart Hyperlink" w:semiHidden="1" w:unhideWhenUsed="1"/>
     <w:lsdException w:name="Hashtag" w:semiHidden="1" w:unhideWhenUsed="1"/>
     <w:lsdException w:name="Unresolved Mention" w:semiHidden="1" w:unhideWhenUsed="1"/>
+    <w:lsdException w:name="Smart Link" w:semiHidden="1" w:unhideWhenUsed="1"/>
   </w:latentStyles>
   <w:style w:type="paragraph" w:default="1" w:styleId="Normal">
     <w:name w:val="Normal"/>

</xml_diff>